<commit_message>
Cleaned up some figures. Extended rejoinder.
</commit_message>
<xml_diff>
--- a/Thesis_Rejoinder.docx
+++ b/Thesis_Rejoinder.docx
@@ -7,15 +7,7 @@
         <w:pStyle w:val="Heading1"/>
       </w:pPr>
       <w:r>
-        <w:t xml:space="preserve">Rejoinder to Thesis Examination </w:t>
-      </w:r>
-      <w:bookmarkStart w:id="0" w:name="_GoBack"/>
-      <w:r>
-        <w:t xml:space="preserve">Report </w:t>
-      </w:r>
-      <w:bookmarkEnd w:id="0"/>
-      <w:r>
-        <w:t>for Rogan Shimmin</w:t>
+        <w:t>Rejoinder to Thesis Examination Report for Rogan Shimmin</w:t>
       </w:r>
     </w:p>
     <w:p>
@@ -145,7 +137,19 @@
               <w:rPr>
                 <w:color w:val="FF0000"/>
               </w:rPr>
-              <w:t>Revised to “one of the most complex missions”.</w:t>
+              <w:t>Revised to “one of the most complex</w:t>
+            </w:r>
+            <w:r>
+              <w:rPr>
+                <w:color w:val="FF0000"/>
+              </w:rPr>
+              <w:t xml:space="preserve"> low-thrust trajectory optimisations</w:t>
+            </w:r>
+            <w:r>
+              <w:rPr>
+                <w:color w:val="FF0000"/>
+              </w:rPr>
+              <w:t>”.</w:t>
             </w:r>
           </w:p>
         </w:tc>
@@ -381,6 +385,19 @@
               </w:rPr>
               <w:t>Artemis mission design now referenced.</w:t>
             </w:r>
+            <w:r>
+              <w:rPr>
+                <w:color w:val="FF0000"/>
+              </w:rPr>
+              <w:t xml:space="preserve"> </w:t>
+            </w:r>
+            <w:r>
+              <w:rPr>
+                <w:color w:val="FF0000"/>
+                <w:highlight w:val="yellow"/>
+              </w:rPr>
+              <w:t>Additional comparison added during discussion of lunar assists.</w:t>
+            </w:r>
           </w:p>
         </w:tc>
       </w:tr>
@@ -569,6 +586,7 @@
               <w:rPr>
                 <w:color w:val="FF0000"/>
               </w:rPr>
+              <w:lastRenderedPageBreak/>
               <w:t>Thank you.</w:t>
             </w:r>
           </w:p>
@@ -582,6 +600,7 @@
           </w:tcPr>
           <w:p>
             <w:r>
+              <w:lastRenderedPageBreak/>
               <w:t>Ch 4</w:t>
             </w:r>
           </w:p>
@@ -600,11 +619,7 @@
           </w:tcPr>
           <w:p>
             <w:r>
-              <w:t xml:space="preserve">Each individual section is written well enough, but it's kind of a strange </w:t>
-            </w:r>
-            <w:r>
-              <w:lastRenderedPageBreak/>
-              <w:t xml:space="preserve">collection of things to put into a chapter. Perhaps you could re-arrange it and put the space environment first </w:t>
+              <w:t xml:space="preserve">Each individual section is written well enough, but it's kind of a strange collection of things to put into a chapter. Perhaps you could re-arrange it and put the space environment first </w:t>
             </w:r>
             <w:r>
               <w:t>(or last) and keep all traj</w:t>
@@ -623,6 +638,15 @@
             </w:r>
             <w:r>
               <w:t xml:space="preserve"> to Ch 5.</w:t>
+            </w:r>
+          </w:p>
+          <w:p/>
+          <w:p>
+            <w:r>
+              <w:rPr>
+                <w:color w:val="FF0000"/>
+              </w:rPr>
+              <w:t>“Rocket Science” merged into “Orbital Mechanics”.</w:t>
             </w:r>
           </w:p>
         </w:tc>
@@ -635,7 +659,6 @@
           </w:tcPr>
           <w:p>
             <w:r>
-              <w:lastRenderedPageBreak/>
               <w:t>49</w:t>
             </w:r>
           </w:p>
@@ -833,6 +856,15 @@
               <w:t xml:space="preserve"> Can you discuss for a paragraph or two where these Delta-V values come from?</w:t>
             </w:r>
           </w:p>
+          <w:p/>
+          <w:p>
+            <w:r>
+              <w:rPr>
+                <w:color w:val="FF0000"/>
+              </w:rPr>
+              <w:t>Awaiting info from IRS.</w:t>
+            </w:r>
+          </w:p>
         </w:tc>
       </w:tr>
       <w:tr>
@@ -948,8 +980,37 @@
             <w:r>
               <w:rPr>
                 <w:color w:val="FF0000"/>
-              </w:rPr>
-              <w:t>True anomaly was mentioned in the caption, but I have now re-ordered the caption to make it more obvious.</w:t>
+                <w:highlight w:val="yellow"/>
+              </w:rPr>
+              <w:t>True anomaly was mentioned in the caption</w:t>
+            </w:r>
+            <w:r>
+              <w:rPr>
+                <w:color w:val="FF0000"/>
+                <w:highlight w:val="yellow"/>
+              </w:rPr>
+              <w:t xml:space="preserve"> for Fig. 5.3, but I have now re-ordered that</w:t>
+            </w:r>
+            <w:r>
+              <w:rPr>
+                <w:color w:val="FF0000"/>
+                <w:highlight w:val="yellow"/>
+              </w:rPr>
+              <w:t xml:space="preserve"> caption </w:t>
+            </w:r>
+            <w:r>
+              <w:rPr>
+                <w:color w:val="FF0000"/>
+                <w:highlight w:val="yellow"/>
+              </w:rPr>
+              <w:t>and referenced it in Fig. 5.4</w:t>
+            </w:r>
+            <w:r>
+              <w:rPr>
+                <w:color w:val="FF0000"/>
+                <w:highlight w:val="yellow"/>
+              </w:rPr>
+              <w:t>.</w:t>
             </w:r>
           </w:p>
         </w:tc>
@@ -1104,7 +1165,11 @@
           </w:tcPr>
           <w:p>
             <w:r>
-              <w:t>Final sentence of 5.5.2</w:t>
+              <w:t xml:space="preserve">Final sentence of </w:t>
+            </w:r>
+            <w:r>
+              <w:lastRenderedPageBreak/>
+              <w:t>5.5.2</w:t>
             </w:r>
           </w:p>
         </w:tc>
@@ -1115,6 +1180,7 @@
           </w:tcPr>
           <w:p>
             <w:r>
+              <w:lastRenderedPageBreak/>
               <w:t>R_peri is the periapsis radius, not the height.</w:t>
             </w:r>
           </w:p>
@@ -1129,6 +1195,7 @@
               <w:rPr>
                 <w:color w:val="FF0000"/>
               </w:rPr>
+              <w:lastRenderedPageBreak/>
               <w:t>Corrected.</w:t>
             </w:r>
           </w:p>
@@ -1142,6 +1209,7 @@
           </w:tcPr>
           <w:p>
             <w:r>
+              <w:lastRenderedPageBreak/>
               <w:t>72</w:t>
             </w:r>
           </w:p>
@@ -1211,11 +1279,7 @@
           </w:tcPr>
           <w:p>
             <w:r>
-              <w:t xml:space="preserve">There are really two forces at hand: solar wind and solar radiation </w:t>
-            </w:r>
-            <w:r>
-              <w:lastRenderedPageBreak/>
-              <w:t>pressure. Solar wind is the effect of particles emitted by the Sun interacting with the spacecraft; solar radiation pressure is the effect of light emitted by the Sun interacting with the spacecraft. I think you should separate these two effects. 5.5.3 is called "Solar Wind", but equation 5.14 appears to be characterizing solar radiation pressure. Are you using a flat plate model or a spherical model?</w:t>
+              <w:t>There are really two forces at hand: solar wind and solar radiation pressure. Solar wind is the effect of particles emitted by the Sun interacting with the spacecraft; solar radiation pressure is the effect of light emitted by the Sun interacting with the spacecraft. I think you should separate these two effects. 5.5.3 is called "Solar Wind", but equation 5.14 appears to be characterizing solar radiation pressure. Are you using a flat plate model or a spherical model?</w:t>
             </w:r>
           </w:p>
           <w:p/>
@@ -1242,7 +1306,6 @@
           </w:tcPr>
           <w:p>
             <w:r>
-              <w:lastRenderedPageBreak/>
               <w:t>76</w:t>
             </w:r>
           </w:p>
@@ -1270,6 +1333,47 @@
               <w:t>? It's not clear at this time.</w:t>
             </w:r>
           </w:p>
+          <w:p/>
+          <w:p>
+            <w:pPr>
+              <w:rPr>
+                <w:color w:val="FF0000"/>
+              </w:rPr>
+            </w:pPr>
+            <w:r>
+              <w:rPr>
+                <w:color w:val="FF0000"/>
+              </w:rPr>
+              <w:t xml:space="preserve">Added clarification that </w:t>
+            </w:r>
+            <w:r>
+              <w:rPr>
+                <w:color w:val="FF0000"/>
+              </w:rPr>
+              <w:t>it has not been decided at this time, so for the purposes of this project I have assumed that it is possible.</w:t>
+            </w:r>
+          </w:p>
+          <w:p>
+            <w:pPr>
+              <w:rPr>
+                <w:color w:val="FF0000"/>
+              </w:rPr>
+            </w:pPr>
+          </w:p>
+          <w:p>
+            <w:r>
+              <w:rPr>
+                <w:color w:val="FF0000"/>
+              </w:rPr>
+              <w:t>Listed assumption</w:t>
+            </w:r>
+            <w:r>
+              <w:rPr>
+                <w:color w:val="FF0000"/>
+              </w:rPr>
+              <w:t>s of solar panel charging model (p 95).</w:t>
+            </w:r>
+          </w:p>
         </w:tc>
       </w:tr>
       <w:tr>
@@ -1474,6 +1578,26 @@
               <w:t xml:space="preserve"> weight.</w:t>
             </w:r>
           </w:p>
+          <w:p>
+            <w:pPr>
+              <w:rPr>
+                <w:color w:val="FF0000"/>
+              </w:rPr>
+            </w:pPr>
+          </w:p>
+          <w:p>
+            <w:pPr>
+              <w:rPr>
+                <w:color w:val="FF0000"/>
+              </w:rPr>
+            </w:pPr>
+            <w:r>
+              <w:rPr>
+                <w:color w:val="FF0000"/>
+              </w:rPr>
+              <w:t>Refer later comments on battery cycles, and possibility of data mining to get cycles.</w:t>
+            </w:r>
+          </w:p>
         </w:tc>
       </w:tr>
       <w:tr>
@@ -1541,7 +1665,93 @@
               <w:rPr>
                 <w:color w:val="FF0000"/>
               </w:rPr>
-              <w:t xml:space="preserve"> I have revised the paragraph to reflect this.</w:t>
+              <w:t xml:space="preserve"> I have revised the </w:t>
+            </w:r>
+            <w:r>
+              <w:rPr>
+                <w:color w:val="FF0000"/>
+              </w:rPr>
+              <w:lastRenderedPageBreak/>
+              <w:t>paragraph to reflect this.</w:t>
+            </w:r>
+          </w:p>
+          <w:p>
+            <w:pPr>
+              <w:rPr>
+                <w:color w:val="FF0000"/>
+              </w:rPr>
+            </w:pPr>
+          </w:p>
+          <w:p>
+            <w:pPr>
+              <w:rPr>
+                <w:color w:val="FF0000"/>
+                <w:highlight w:val="yellow"/>
+              </w:rPr>
+            </w:pPr>
+            <w:r>
+              <w:rPr>
+                <w:color w:val="FF0000"/>
+                <w:highlight w:val="yellow"/>
+              </w:rPr>
+              <w:t>Mention there is flexibility in times when it’s not thrusting, and it can enter a parking orbit at any stage provided it makes the lunar capture window. Higher dependency in early ascent stage due to atmospheric drag.</w:t>
+            </w:r>
+            <w:r>
+              <w:rPr>
+                <w:color w:val="FF0000"/>
+                <w:highlight w:val="yellow"/>
+              </w:rPr>
+              <w:t xml:space="preserve"> Mention how fast it ascends to 500km – so little flexibility for comms or safe modes. Comms limited during that phase.</w:t>
+            </w:r>
+          </w:p>
+          <w:p>
+            <w:pPr>
+              <w:rPr>
+                <w:color w:val="FF0000"/>
+                <w:highlight w:val="yellow"/>
+              </w:rPr>
+            </w:pPr>
+          </w:p>
+          <w:p>
+            <w:pPr>
+              <w:rPr>
+                <w:color w:val="FF0000"/>
+              </w:rPr>
+            </w:pPr>
+            <w:r>
+              <w:rPr>
+                <w:color w:val="FF0000"/>
+                <w:highlight w:val="yellow"/>
+              </w:rPr>
+              <w:t>S-band? Is omni directional, used for T&amp;T.</w:t>
+            </w:r>
+            <w:r>
+              <w:rPr>
+                <w:color w:val="FF0000"/>
+                <w:highlight w:val="yellow"/>
+              </w:rPr>
+              <w:t xml:space="preserve"> No Ka-band needed for science instruments during this phase.</w:t>
+            </w:r>
+          </w:p>
+          <w:p>
+            <w:pPr>
+              <w:rPr>
+                <w:color w:val="FF0000"/>
+              </w:rPr>
+            </w:pPr>
+          </w:p>
+          <w:p>
+            <w:pPr>
+              <w:rPr>
+                <w:color w:val="FF0000"/>
+              </w:rPr>
+            </w:pPr>
+            <w:r>
+              <w:rPr>
+                <w:color w:val="FF0000"/>
+                <w:highlight w:val="yellow"/>
+              </w:rPr>
+              <w:t>Overlap with CONFIDENTIAL.</w:t>
             </w:r>
           </w:p>
         </w:tc>
@@ -1554,6 +1764,7 @@
           </w:tcPr>
           <w:p>
             <w:r>
+              <w:lastRenderedPageBreak/>
               <w:t>99</w:t>
             </w:r>
           </w:p>
@@ -1589,6 +1800,11 @@
           </w:p>
           <w:p/>
           <w:p>
+            <w:pPr>
+              <w:rPr>
+                <w:color w:val="FF0000"/>
+              </w:rPr>
+            </w:pPr>
             <w:r>
               <w:rPr>
                 <w:color w:val="FF0000"/>
@@ -1612,6 +1828,22 @@
                 <w:color w:val="FF0000"/>
               </w:rPr>
               <w:t xml:space="preserve"> this.</w:t>
+            </w:r>
+          </w:p>
+          <w:p>
+            <w:pPr>
+              <w:rPr>
+                <w:color w:val="FF0000"/>
+              </w:rPr>
+            </w:pPr>
+          </w:p>
+          <w:p>
+            <w:r>
+              <w:rPr>
+                <w:color w:val="FF0000"/>
+                <w:highlight w:val="yellow"/>
+              </w:rPr>
+              <w:t>Add mention of not needing to chase charge based on current configuration.</w:t>
             </w:r>
           </w:p>
         </w:tc>
@@ -1666,14 +1898,7 @@
               <w:rPr>
                 <w:color w:val="FF0000"/>
               </w:rPr>
-              <w:t xml:space="preserve">Revised as recommended. This was considered at the time of writing, </w:t>
-            </w:r>
-            <w:r>
-              <w:rPr>
-                <w:color w:val="FF0000"/>
-              </w:rPr>
-              <w:lastRenderedPageBreak/>
-              <w:t>but I could not find the appropriate LaTeX trick before my deadline.</w:t>
+              <w:t>Revised as recommended. This was considered at the time of writing, but I could not find the appropriate LaTeX trick before my deadline.</w:t>
             </w:r>
           </w:p>
         </w:tc>
@@ -1686,7 +1911,6 @@
           </w:tcPr>
           <w:p>
             <w:r>
-              <w:lastRenderedPageBreak/>
               <w:t>105</w:t>
             </w:r>
           </w:p>
@@ -1824,10 +2048,18 @@
               </w:rPr>
               <w:t xml:space="preserve"> </w:t>
             </w:r>
-          </w:p>
-          <w:p/>
-          <w:p>
-            <w:r>
+            <w:r>
+              <w:rPr>
+                <w:color w:val="FF0000"/>
+                <w:highlight w:val="yellow"/>
+              </w:rPr>
+              <w:t>I have cited Miller as well now.</w:t>
+            </w:r>
+          </w:p>
+          <w:p/>
+          <w:p>
+            <w:r>
+              <w:lastRenderedPageBreak/>
               <w:t>Another set of researchers has provided more mathematically sound theories to demonstrate lowenergy lunar transfers using "dynamical systems theory" and "invariant ma</w:t>
             </w:r>
             <w:r>
@@ -2163,6 +2395,11 @@
           </w:p>
           <w:p/>
           <w:p>
+            <w:pPr>
+              <w:rPr>
+                <w:color w:val="FF0000"/>
+              </w:rPr>
+            </w:pPr>
             <w:r>
               <w:rPr>
                 <w:color w:val="FF0000"/>
@@ -2180,6 +2417,22 @@
                 <w:color w:val="FF0000"/>
               </w:rPr>
               <w:t>I did read Koon (2001) during my literature review, but decided there were more relevant papers to cite.</w:t>
+            </w:r>
+          </w:p>
+          <w:p>
+            <w:pPr>
+              <w:rPr>
+                <w:color w:val="FF0000"/>
+              </w:rPr>
+            </w:pPr>
+          </w:p>
+          <w:p>
+            <w:r>
+              <w:rPr>
+                <w:color w:val="FF0000"/>
+                <w:highlight w:val="yellow"/>
+              </w:rPr>
+              <w:t>Cited JSR</w:t>
             </w:r>
           </w:p>
         </w:tc>
@@ -2233,6 +2486,7 @@
               <w:rPr>
                 <w:color w:val="FF0000"/>
               </w:rPr>
+              <w:lastRenderedPageBreak/>
               <w:t>Thanks.</w:t>
             </w:r>
           </w:p>
@@ -2246,6 +2500,7 @@
           </w:tcPr>
           <w:p>
             <w:r>
+              <w:lastRenderedPageBreak/>
               <w:t>120</w:t>
             </w:r>
           </w:p>
@@ -2291,6 +2546,15 @@
               <w:t xml:space="preserve"> crop up as well.</w:t>
             </w:r>
           </w:p>
+          <w:p/>
+          <w:p>
+            <w:r>
+              <w:rPr>
+                <w:color w:val="FF0000"/>
+              </w:rPr>
+              <w:t>Overlap with CONFIDENTIAL. Added “ideal” section to Ch 8 (method) and brief comment in Ch 2 (scope of research).</w:t>
+            </w:r>
+          </w:p>
         </w:tc>
       </w:tr>
       <w:tr>
@@ -2337,11 +2601,88 @@
           </w:p>
           <w:p/>
           <w:p>
+            <w:pPr>
+              <w:rPr>
+                <w:color w:val="FF0000"/>
+              </w:rPr>
+            </w:pPr>
             <w:r>
               <w:rPr>
                 <w:color w:val="FF0000"/>
               </w:rPr>
               <w:t>Revised as recommended.</w:t>
+            </w:r>
+          </w:p>
+          <w:p>
+            <w:pPr>
+              <w:rPr>
+                <w:color w:val="FF0000"/>
+              </w:rPr>
+            </w:pPr>
+          </w:p>
+          <w:p>
+            <w:r>
+              <w:rPr>
+                <w:color w:val="FF0000"/>
+                <w:highlight w:val="yellow"/>
+              </w:rPr>
+              <w:t xml:space="preserve">The spacecraft’s </w:t>
+            </w:r>
+            <w:r>
+              <w:rPr>
+                <w:color w:val="FF0000"/>
+                <w:highlight w:val="yellow"/>
+              </w:rPr>
+              <w:t xml:space="preserve">argument of periapsis </w:t>
+            </w:r>
+            <w:r>
+              <w:rPr>
+                <w:color w:val="FF0000"/>
+                <w:highlight w:val="yellow"/>
+              </w:rPr>
+              <w:t xml:space="preserve">relative to the Earth is </w:t>
+            </w:r>
+            <w:r>
+              <w:rPr>
+                <w:color w:val="FF0000"/>
+                <w:highlight w:val="yellow"/>
+              </w:rPr>
+              <w:t xml:space="preserve">opposite </w:t>
+            </w:r>
+            <w:r>
+              <w:rPr>
+                <w:color w:val="FF0000"/>
+                <w:highlight w:val="yellow"/>
+              </w:rPr>
+              <w:t xml:space="preserve">the Moon’s </w:t>
+            </w:r>
+            <w:r>
+              <w:rPr>
+                <w:color w:val="FF0000"/>
+                <w:highlight w:val="yellow"/>
+              </w:rPr>
+              <w:t xml:space="preserve">argument of </w:t>
+            </w:r>
+            <w:r>
+              <w:rPr>
+                <w:color w:val="FF0000"/>
+                <w:highlight w:val="yellow"/>
+              </w:rPr>
+              <w:t>periaps</w:t>
+            </w:r>
+            <w:r>
+              <w:rPr>
+                <w:color w:val="FF0000"/>
+                <w:highlight w:val="yellow"/>
+              </w:rPr>
+              <w:t>is relative to t</w:t>
+            </w:r>
+            <w:r>
+              <w:rPr>
+                <w:color w:val="FF0000"/>
+                <w:highlight w:val="yellow"/>
+              </w:rPr>
+              <w:t>he Earth, so the spacecraft is furthest from the Earth in the same region of space that the Moon is closest to the Earth.</w:t>
             </w:r>
           </w:p>
         </w:tc>
@@ -2481,7 +2822,13 @@
           </w:tcPr>
           <w:p>
             <w:r>
-              <w:t>It would be interesting to zoom in on the energy relative to Earth to see if we can see any distant lunar flvb</w:t>
+              <w:t xml:space="preserve">It would be interesting to zoom in on the energy relative to Earth to see if we can see any </w:t>
+            </w:r>
+            <w:r>
+              <w:t>distant lunar fly</w:t>
+            </w:r>
+            <w:r>
+              <w:t>b</w:t>
             </w:r>
             <w:r>
               <w:t>y</w:t>
@@ -2514,7 +2861,6 @@
           </w:tcPr>
           <w:p>
             <w:r>
-              <w:lastRenderedPageBreak/>
               <w:t>138</w:t>
             </w:r>
           </w:p>
@@ -2577,16 +2923,37 @@
               <w:t>110 days. Why is that? I'd expect something along the lines o</w:t>
             </w:r>
             <w:r>
-              <w:t>f~182</w:t>
+              <w:t>f</w:t>
             </w:r>
             <w:r>
               <w:t xml:space="preserve"> </w:t>
             </w:r>
             <w:r>
+              <w:t>~182</w:t>
+            </w:r>
+            <w:r>
+              <w:t xml:space="preserve"> </w:t>
+            </w:r>
+            <w:r>
               <w:t>days; not sure why it's every 11</w:t>
             </w:r>
             <w:r>
               <w:t>0 days.</w:t>
+            </w:r>
+          </w:p>
+          <w:p/>
+          <w:p>
+            <w:r>
+              <w:rPr>
+                <w:color w:val="FF0000"/>
+              </w:rPr>
+              <w:t>Ref. Physics (rod crewther?)</w:t>
+            </w:r>
+            <w:r>
+              <w:rPr>
+                <w:color w:val="FF0000"/>
+              </w:rPr>
+              <w:t xml:space="preserve"> try fourier analysis</w:t>
             </w:r>
           </w:p>
         </w:tc>
@@ -2649,6 +3016,7 @@
           </w:tcPr>
           <w:p>
             <w:r>
+              <w:lastRenderedPageBreak/>
               <w:t>141</w:t>
             </w:r>
           </w:p>
@@ -2765,11 +3133,704 @@
         <w:tc>
           <w:tcPr>
             <w:tcW w:w="758" w:type="dxa"/>
+            <w:shd w:val="clear" w:color="auto" w:fill="auto"/>
+          </w:tcPr>
+          <w:p>
+            <w:r>
+              <w:t>145</w:t>
+            </w:r>
+          </w:p>
+        </w:tc>
+        <w:tc>
+          <w:tcPr>
+            <w:tcW w:w="1477" w:type="dxa"/>
+            <w:shd w:val="clear" w:color="auto" w:fill="auto"/>
+          </w:tcPr>
+          <w:p>
+            <w:r>
+              <w:t>Fig 9.33</w:t>
+            </w:r>
+          </w:p>
+        </w:tc>
+        <w:tc>
+          <w:tcPr>
+            <w:tcW w:w="6709" w:type="dxa"/>
+            <w:shd w:val="clear" w:color="auto" w:fill="auto"/>
+          </w:tcPr>
+          <w:p>
+            <w:r>
+              <w:t>Perhaps the semi-major axis plot could be zoomed in</w:t>
+            </w:r>
+            <w:r>
+              <w:t xml:space="preserve"> to see the interesting feature(</w:t>
+            </w:r>
+            <w:r>
+              <w:t>s</w:t>
+            </w:r>
+            <w:r>
+              <w:t>)</w:t>
+            </w:r>
+            <w:r>
+              <w:t>.</w:t>
+            </w:r>
+          </w:p>
+          <w:p>
+            <w:pPr>
+              <w:rPr>
+                <w:color w:val="FF0000"/>
+              </w:rPr>
+            </w:pPr>
+          </w:p>
+          <w:p>
+            <w:pPr>
+              <w:rPr>
+                <w:color w:val="FF0000"/>
+              </w:rPr>
+            </w:pPr>
+            <w:r>
+              <w:rPr>
+                <w:color w:val="FF0000"/>
+              </w:rPr>
+              <w:t>R</w:t>
+            </w:r>
+            <w:r>
+              <w:rPr>
+                <w:color w:val="FF0000"/>
+              </w:rPr>
+              <w:t>evised as recommended.</w:t>
+            </w:r>
+          </w:p>
+          <w:p>
+            <w:pPr>
+              <w:rPr>
+                <w:color w:val="FF0000"/>
+              </w:rPr>
+            </w:pPr>
+          </w:p>
+          <w:p>
+            <w:pPr>
+              <w:rPr>
+                <w:color w:val="FF0000"/>
+              </w:rPr>
+            </w:pPr>
+            <w:r>
+              <w:rPr>
+                <w:color w:val="FF0000"/>
+                <w:highlight w:val="yellow"/>
+              </w:rPr>
+              <w:t>Fit line to check if assists actually assist?</w:t>
+            </w:r>
+          </w:p>
+        </w:tc>
+      </w:tr>
+      <w:tr>
+        <w:tc>
+          <w:tcPr>
+            <w:tcW w:w="758" w:type="dxa"/>
+            <w:shd w:val="clear" w:color="auto" w:fill="auto"/>
+          </w:tcPr>
+          <w:p>
+            <w:r>
+              <w:t>146</w:t>
+            </w:r>
+          </w:p>
+        </w:tc>
+        <w:tc>
+          <w:tcPr>
+            <w:tcW w:w="1477" w:type="dxa"/>
+            <w:shd w:val="clear" w:color="auto" w:fill="auto"/>
+          </w:tcPr>
+          <w:p>
+            <w:r>
+              <w:t>Fig 9.34</w:t>
+            </w:r>
+          </w:p>
+        </w:tc>
+        <w:tc>
+          <w:tcPr>
+            <w:tcW w:w="6709" w:type="dxa"/>
+            <w:shd w:val="clear" w:color="auto" w:fill="auto"/>
+          </w:tcPr>
+          <w:p>
+            <w:r>
+              <w:t xml:space="preserve">In this chart it would be interesting to see what the acceleration caused by the Earth is </w:t>
+            </w:r>
+            <w:r>
+              <w:t>–</w:t>
+            </w:r>
+            <w:r>
+              <w:t xml:space="preserve"> not</w:t>
+            </w:r>
+            <w:r>
+              <w:t xml:space="preserve"> </w:t>
+            </w:r>
+            <w:r>
+              <w:t xml:space="preserve">J2, but the actual point-mass </w:t>
+            </w:r>
+            <w:r>
+              <w:t>2</w:t>
+            </w:r>
+            <w:r>
+              <w:t>-bod</w:t>
+            </w:r>
+            <w:r>
+              <w:t>y</w:t>
+            </w:r>
+            <w:r>
+              <w:t xml:space="preserve"> acceleration.</w:t>
+            </w:r>
+          </w:p>
+          <w:p/>
+          <w:p>
+            <w:r>
+              <w:rPr>
+                <w:color w:val="FF0000"/>
+              </w:rPr>
+              <w:t>Revised as recommended.</w:t>
+            </w:r>
+          </w:p>
+        </w:tc>
+      </w:tr>
+      <w:tr>
+        <w:tc>
+          <w:tcPr>
+            <w:tcW w:w="758" w:type="dxa"/>
+            <w:shd w:val="clear" w:color="auto" w:fill="auto"/>
+          </w:tcPr>
+          <w:p>
+            <w:r>
+              <w:t>146</w:t>
+            </w:r>
+          </w:p>
+        </w:tc>
+        <w:tc>
+          <w:tcPr>
+            <w:tcW w:w="1477" w:type="dxa"/>
+            <w:shd w:val="clear" w:color="auto" w:fill="auto"/>
+          </w:tcPr>
+          <w:p>
+            <w:r>
+              <w:t>Fig 9.34</w:t>
+            </w:r>
+          </w:p>
+        </w:tc>
+        <w:tc>
+          <w:tcPr>
+            <w:tcW w:w="6709" w:type="dxa"/>
+            <w:shd w:val="clear" w:color="auto" w:fill="auto"/>
+          </w:tcPr>
+          <w:p>
+            <w:r>
+              <w:t xml:space="preserve">I should have mentioned it earlier, but it would be interesting to see </w:t>
+            </w:r>
+            <w:r>
+              <w:t>the order of magnitude of the J</w:t>
+            </w:r>
+            <w:r>
+              <w:t xml:space="preserve">3 term in Earth's gravity field. It's something like 3 orders of magnitude smaller, but in some portions of the trajectory it may be greater than the effects of </w:t>
+            </w:r>
+            <w:r>
+              <w:t>J</w:t>
+            </w:r>
+            <w:r>
+              <w:t>upiter or Mars.</w:t>
+            </w:r>
+          </w:p>
+          <w:p/>
+          <w:p>
+            <w:pPr>
+              <w:rPr>
+                <w:color w:val="FF0000"/>
+              </w:rPr>
+            </w:pPr>
+            <w:r>
+              <w:rPr>
+                <w:color w:val="FF0000"/>
+              </w:rPr>
+              <w:t>The “oblateness” values in these plots were calculated from the JGM3/LP165</w:t>
+            </w:r>
+            <w:r>
+              <w:rPr>
+                <w:color w:val="FF0000"/>
+              </w:rPr>
+              <w:t xml:space="preserve"> geopotential models</w:t>
+            </w:r>
+            <w:r>
+              <w:rPr>
+                <w:color w:val="FF0000"/>
+              </w:rPr>
+              <w:t xml:space="preserve">, not </w:t>
+            </w:r>
+            <w:r>
+              <w:rPr>
+                <w:color w:val="FF0000"/>
+              </w:rPr>
+              <w:t xml:space="preserve">the </w:t>
+            </w:r>
+            <w:r>
+              <w:rPr>
+                <w:color w:val="FF0000"/>
+              </w:rPr>
+              <w:t>WGS84</w:t>
+            </w:r>
+            <w:r>
+              <w:rPr>
+                <w:color w:val="FF0000"/>
+              </w:rPr>
+              <w:t xml:space="preserve"> geoid</w:t>
+            </w:r>
+            <w:r>
+              <w:rPr>
+                <w:color w:val="FF0000"/>
+              </w:rPr>
+              <w:t>, and consequently the calculation provides a single acceleration rather than breaking it down into J2, J3 and J4 components. Unfortunately without returning to Stuttgart and renewing the software license I cannot retroactively calculate the acceleration resulting from J2, J3 and J4 components.</w:t>
+            </w:r>
+          </w:p>
+          <w:p>
+            <w:pPr>
+              <w:rPr>
+                <w:color w:val="FF0000"/>
+              </w:rPr>
+            </w:pPr>
+          </w:p>
+          <w:p>
+            <w:pPr>
+              <w:rPr>
+                <w:color w:val="FF0000"/>
+              </w:rPr>
+            </w:pPr>
+            <w:r>
+              <w:rPr>
+                <w:color w:val="FF0000"/>
+              </w:rPr>
+              <w:t xml:space="preserve">Consequently </w:t>
+            </w:r>
+            <w:r>
+              <w:rPr>
+                <w:color w:val="FF0000"/>
+              </w:rPr>
+              <w:t>“oblateness” labels have been changed to “harmonics”</w:t>
+            </w:r>
+            <w:r>
+              <w:rPr>
+                <w:color w:val="FF0000"/>
+              </w:rPr>
+              <w:t xml:space="preserve"> for all figures.</w:t>
+            </w:r>
+          </w:p>
+        </w:tc>
+      </w:tr>
+      <w:tr>
+        <w:tc>
+          <w:tcPr>
+            <w:tcW w:w="758" w:type="dxa"/>
+            <w:shd w:val="clear" w:color="auto" w:fill="auto"/>
+          </w:tcPr>
+          <w:p>
+            <w:r>
+              <w:t>148</w:t>
+            </w:r>
+          </w:p>
+        </w:tc>
+        <w:tc>
+          <w:tcPr>
+            <w:tcW w:w="1477" w:type="dxa"/>
+            <w:shd w:val="clear" w:color="auto" w:fill="auto"/>
+          </w:tcPr>
+          <w:p>
+            <w:r>
+              <w:t>Fig 9.36</w:t>
+            </w:r>
+          </w:p>
+        </w:tc>
+        <w:tc>
+          <w:tcPr>
+            <w:tcW w:w="6709" w:type="dxa"/>
+            <w:shd w:val="clear" w:color="auto" w:fill="auto"/>
+          </w:tcPr>
+          <w:p>
+            <w:r>
+              <w:t xml:space="preserve">It'd be nice to see the orbit of the Moon on this figure. </w:t>
+            </w:r>
+          </w:p>
+          <w:p/>
+          <w:p>
+            <w:r>
+              <w:rPr>
+                <w:color w:val="FF0000"/>
+              </w:rPr>
+              <w:t>Revised as recommended.</w:t>
+            </w:r>
+          </w:p>
+        </w:tc>
+      </w:tr>
+      <w:tr>
+        <w:tc>
+          <w:tcPr>
+            <w:tcW w:w="758" w:type="dxa"/>
+            <w:shd w:val="clear" w:color="auto" w:fill="auto"/>
+          </w:tcPr>
+          <w:p>
+            <w:r>
+              <w:t>150</w:t>
+            </w:r>
+          </w:p>
+        </w:tc>
+        <w:tc>
+          <w:tcPr>
+            <w:tcW w:w="1477" w:type="dxa"/>
+            <w:shd w:val="clear" w:color="auto" w:fill="auto"/>
+          </w:tcPr>
+          <w:p>
+            <w:r>
+              <w:t>Fig 9.39</w:t>
+            </w:r>
+          </w:p>
+        </w:tc>
+        <w:tc>
+          <w:tcPr>
+            <w:tcW w:w="6709" w:type="dxa"/>
+            <w:shd w:val="clear" w:color="auto" w:fill="auto"/>
+          </w:tcPr>
+          <w:p>
+            <w:r>
+              <w:t>It'd be nice to break this into two slim plots to eliminate some whitespace, but not a big deal.</w:t>
+            </w:r>
+          </w:p>
+          <w:p/>
+          <w:p>
+            <w:r>
+              <w:rPr>
+                <w:color w:val="FF0000"/>
+              </w:rPr>
+              <w:t>Revised as recommended.</w:t>
+            </w:r>
+          </w:p>
+        </w:tc>
+      </w:tr>
+      <w:tr>
+        <w:tc>
+          <w:tcPr>
+            <w:tcW w:w="758" w:type="dxa"/>
+            <w:shd w:val="clear" w:color="auto" w:fill="auto"/>
+          </w:tcPr>
+          <w:p>
+            <w:r>
+              <w:t>151</w:t>
+            </w:r>
+          </w:p>
+        </w:tc>
+        <w:tc>
+          <w:tcPr>
+            <w:tcW w:w="1477" w:type="dxa"/>
+            <w:shd w:val="clear" w:color="auto" w:fill="auto"/>
+          </w:tcPr>
+          <w:p>
+            <w:r>
+              <w:t>Fig 9.40</w:t>
+            </w:r>
+          </w:p>
+        </w:tc>
+        <w:tc>
+          <w:tcPr>
+            <w:tcW w:w="6709" w:type="dxa"/>
+            <w:shd w:val="clear" w:color="auto" w:fill="auto"/>
+          </w:tcPr>
+          <w:p>
+            <w:r>
+              <w:t xml:space="preserve">The x-axis is starting to get crowded. Perhaps you could subtract 1680 days, place that in the xlabel, and then you'd have 2-digit durations on the axis. </w:t>
+            </w:r>
+          </w:p>
+          <w:p/>
+          <w:p>
+            <w:pPr>
+              <w:rPr>
+                <w:color w:val="FF0000"/>
+              </w:rPr>
+            </w:pPr>
+            <w:r>
+              <w:rPr>
+                <w:color w:val="FF0000"/>
+              </w:rPr>
+              <w:t xml:space="preserve">Revised </w:t>
+            </w:r>
+            <w:r>
+              <w:rPr>
+                <w:color w:val="FF0000"/>
+              </w:rPr>
+              <w:t xml:space="preserve">all figures in this phase </w:t>
+            </w:r>
+            <w:r>
+              <w:rPr>
+                <w:color w:val="FF0000"/>
+              </w:rPr>
+              <w:t>as recommended.</w:t>
+            </w:r>
+          </w:p>
+        </w:tc>
+      </w:tr>
+      <w:tr>
+        <w:tc>
+          <w:tcPr>
+            <w:tcW w:w="758" w:type="dxa"/>
+            <w:shd w:val="clear" w:color="auto" w:fill="auto"/>
+          </w:tcPr>
+          <w:p>
+            <w:r>
+              <w:t>153</w:t>
+            </w:r>
+          </w:p>
+        </w:tc>
+        <w:tc>
+          <w:tcPr>
+            <w:tcW w:w="1477" w:type="dxa"/>
+            <w:shd w:val="clear" w:color="auto" w:fill="auto"/>
+          </w:tcPr>
+          <w:p>
+            <w:r>
+              <w:t>Fig 9.43a</w:t>
+            </w:r>
+          </w:p>
+        </w:tc>
+        <w:tc>
+          <w:tcPr>
+            <w:tcW w:w="6709" w:type="dxa"/>
+            <w:shd w:val="clear" w:color="auto" w:fill="auto"/>
+          </w:tcPr>
+          <w:p>
+            <w:r>
+              <w:t>Is</w:t>
+            </w:r>
+            <w:r>
+              <w:t xml:space="preserve"> this really lunar oblateness? </w:t>
+            </w:r>
+            <w:r>
+              <w:t>What is the effect of the Earth's oblateness? What's the magnitude of the lunar gravi</w:t>
+            </w:r>
+            <w:r>
+              <w:t>ty itself?</w:t>
+            </w:r>
+          </w:p>
+          <w:p/>
+          <w:p>
+            <w:pPr>
+              <w:rPr>
+                <w:color w:val="FF0000"/>
+              </w:rPr>
+            </w:pPr>
+            <w:r>
+              <w:rPr>
+                <w:color w:val="FF0000"/>
+              </w:rPr>
+              <w:lastRenderedPageBreak/>
+              <w:t>As above, t</w:t>
+            </w:r>
+            <w:r>
+              <w:rPr>
+                <w:color w:val="FF0000"/>
+              </w:rPr>
+              <w:t>he “oblateness”</w:t>
+            </w:r>
+            <w:r>
+              <w:rPr>
+                <w:color w:val="FF0000"/>
+              </w:rPr>
+              <w:t xml:space="preserve"> </w:t>
+            </w:r>
+            <w:r>
+              <w:rPr>
+                <w:color w:val="FF0000"/>
+              </w:rPr>
+              <w:t xml:space="preserve">labels </w:t>
+            </w:r>
+            <w:r>
+              <w:rPr>
+                <w:color w:val="FF0000"/>
+              </w:rPr>
+              <w:t>revised to “harmonics”. Unfortunately I cannot postprocess the Earth oblateness effects within the lunar frames, and they were not included in the calculation. As seen from Fig 9.34, they are negligible. T</w:t>
+            </w:r>
+            <w:r>
+              <w:rPr>
+                <w:color w:val="FF0000"/>
+              </w:rPr>
+              <w:t>he plot has been revised to display lunar gravity.</w:t>
+            </w:r>
+          </w:p>
+        </w:tc>
+      </w:tr>
+      <w:tr>
+        <w:tc>
+          <w:tcPr>
+            <w:tcW w:w="758" w:type="dxa"/>
+            <w:shd w:val="clear" w:color="auto" w:fill="auto"/>
+          </w:tcPr>
+          <w:p>
+            <w:r>
+              <w:lastRenderedPageBreak/>
+              <w:t>156</w:t>
+            </w:r>
+          </w:p>
+        </w:tc>
+        <w:tc>
+          <w:tcPr>
+            <w:tcW w:w="1477" w:type="dxa"/>
+            <w:shd w:val="clear" w:color="auto" w:fill="auto"/>
+          </w:tcPr>
+          <w:p>
+            <w:r>
+              <w:t>Fig 9.45</w:t>
+            </w:r>
+          </w:p>
+        </w:tc>
+        <w:tc>
+          <w:tcPr>
+            <w:tcW w:w="6709" w:type="dxa"/>
+            <w:shd w:val="clear" w:color="auto" w:fill="auto"/>
+          </w:tcPr>
+          <w:p>
+            <w:r>
+              <w:t>Don't worry about apologizing for the graphics renderer.</w:t>
+            </w:r>
+          </w:p>
+          <w:p/>
+          <w:p>
+            <w:pPr>
+              <w:rPr>
+                <w:color w:val="FF0000"/>
+              </w:rPr>
+            </w:pPr>
+            <w:r>
+              <w:rPr>
+                <w:color w:val="FF0000"/>
+              </w:rPr>
+              <w:t>I don’t want people to misinterpret the picture.</w:t>
+            </w:r>
+          </w:p>
+        </w:tc>
+      </w:tr>
+      <w:tr>
+        <w:tc>
+          <w:tcPr>
+            <w:tcW w:w="758" w:type="dxa"/>
+            <w:shd w:val="clear" w:color="auto" w:fill="auto"/>
+          </w:tcPr>
+          <w:p>
+            <w:r>
+              <w:t>157</w:t>
+            </w:r>
+          </w:p>
+        </w:tc>
+        <w:tc>
+          <w:tcPr>
+            <w:tcW w:w="1477" w:type="dxa"/>
+            <w:shd w:val="clear" w:color="auto" w:fill="auto"/>
+          </w:tcPr>
+          <w:p>
+            <w:r>
+              <w:t>Fig 9.47</w:t>
+            </w:r>
+          </w:p>
+        </w:tc>
+        <w:tc>
+          <w:tcPr>
+            <w:tcW w:w="6709" w:type="dxa"/>
+            <w:shd w:val="clear" w:color="auto" w:fill="auto"/>
+          </w:tcPr>
+          <w:p>
+            <w:r>
+              <w:t>This figure doesn't convey much except to show that the distance between the spacecraft and Moon is very Iow. I think it would be better to just show the distance between the spacecraft and the Moon so that you can zoom in on it</w:t>
+            </w:r>
+            <w:r>
+              <w:t xml:space="preserve"> and show something interesting.</w:t>
+            </w:r>
+          </w:p>
+          <w:p/>
+          <w:p>
+            <w:r>
+              <w:rPr>
+                <w:color w:val="FF0000"/>
+              </w:rPr>
+              <w:t>Revised as recommended.</w:t>
+            </w:r>
+          </w:p>
+        </w:tc>
+      </w:tr>
+      <w:tr>
+        <w:tc>
+          <w:tcPr>
+            <w:tcW w:w="758" w:type="dxa"/>
+            <w:shd w:val="clear" w:color="auto" w:fill="auto"/>
+          </w:tcPr>
+          <w:p>
+            <w:r>
+              <w:t>158</w:t>
+            </w:r>
+          </w:p>
+        </w:tc>
+        <w:tc>
+          <w:tcPr>
+            <w:tcW w:w="1477" w:type="dxa"/>
+            <w:shd w:val="clear" w:color="auto" w:fill="auto"/>
+          </w:tcPr>
+          <w:p>
+            <w:r>
+              <w:t>Fig 9.48</w:t>
+            </w:r>
+          </w:p>
+        </w:tc>
+        <w:tc>
+          <w:tcPr>
+            <w:tcW w:w="6709" w:type="dxa"/>
+            <w:shd w:val="clear" w:color="auto" w:fill="auto"/>
+          </w:tcPr>
+          <w:p>
+            <w:r>
+              <w:t xml:space="preserve">l'd delete the energy relative to Earth in this plot because it's not the important aspect of the design. </w:t>
+            </w:r>
+          </w:p>
+          <w:p/>
+          <w:p>
+            <w:pPr>
+              <w:rPr>
+                <w:color w:val="FF0000"/>
+              </w:rPr>
+            </w:pPr>
+            <w:r>
+              <w:rPr>
+                <w:color w:val="FF0000"/>
+              </w:rPr>
+              <w:t>Revised as recommended.</w:t>
+            </w:r>
+          </w:p>
+          <w:p/>
+          <w:p>
+            <w:r>
+              <w:t>Also the x-axis l</w:t>
+            </w:r>
+            <w:r>
+              <w:t>abels are getting crowded again.</w:t>
+            </w:r>
+          </w:p>
+          <w:p/>
+          <w:p>
+            <w:r>
+              <w:rPr>
+                <w:color w:val="FF0000"/>
+              </w:rPr>
+              <w:t>Revised all figures in this phase as recommended.</w:t>
+            </w:r>
+          </w:p>
+        </w:tc>
+      </w:tr>
+      <w:tr>
+        <w:tc>
+          <w:tcPr>
+            <w:tcW w:w="758" w:type="dxa"/>
             <w:shd w:val="clear" w:color="auto" w:fill="FFFF00"/>
           </w:tcPr>
           <w:p>
             <w:r>
-              <w:t>145</w:t>
+              <w:t>160</w:t>
             </w:r>
           </w:p>
         </w:tc>
@@ -2780,7 +3841,7 @@
           </w:tcPr>
           <w:p>
             <w:r>
-              <w:t>Fig 9.33</w:t>
+              <w:t>Fig 9.51a</w:t>
             </w:r>
           </w:p>
         </w:tc>
@@ -2791,28 +3852,48 @@
           </w:tcPr>
           <w:p>
             <w:r>
-              <w:t>Perhaps the semi-major axis plot could be zoomed in</w:t>
-            </w:r>
-            <w:r>
-              <w:t xml:space="preserve"> to see the interesting feature(</w:t>
-            </w:r>
-            <w:r>
-              <w:t>s</w:t>
-            </w:r>
-            <w:r>
-              <w:t>)</w:t>
-            </w:r>
-            <w:r>
-              <w:t>.</w:t>
-            </w:r>
-          </w:p>
-          <w:p/>
-          <w:p>
-            <w:r>
-              <w:rPr>
-                <w:color w:val="FF0000"/>
-              </w:rPr>
-              <w:t>Revised as recommended.</w:t>
+              <w:t>Once again I'm curious about the lunar acceleration as well. Perhaps even the Earth's oblateness - it may be higher than the other planets' effects, but I don't know.</w:t>
+            </w:r>
+          </w:p>
+          <w:p/>
+          <w:p>
+            <w:pPr>
+              <w:rPr>
+                <w:color w:val="FF0000"/>
+              </w:rPr>
+            </w:pPr>
+            <w:r>
+              <w:rPr>
+                <w:color w:val="FF0000"/>
+              </w:rPr>
+              <w:t>As above.</w:t>
+            </w:r>
+          </w:p>
+          <w:p>
+            <w:pPr>
+              <w:rPr>
+                <w:color w:val="FF0000"/>
+              </w:rPr>
+            </w:pPr>
+          </w:p>
+          <w:p>
+            <w:r>
+              <w:rPr>
+                <w:color w:val="FF0000"/>
+              </w:rPr>
+              <w:t>Add comment at reference to figure – Earth oblateness carried over from previous phase is negligible.</w:t>
+            </w:r>
+            <w:r>
+              <w:rPr>
+                <w:color w:val="FF0000"/>
+              </w:rPr>
+              <w:t xml:space="preserve"> Same order of magnitude as Jupiter, Venus, Mars.</w:t>
+            </w:r>
+            <w:r>
+              <w:rPr>
+                <w:color w:val="FF0000"/>
+              </w:rPr>
+              <w:t xml:space="preserve"> Neglected due to increase in computational time due to large lookup tables.</w:t>
             </w:r>
           </w:p>
         </w:tc>
@@ -2821,66 +3902,51 @@
         <w:tc>
           <w:tcPr>
             <w:tcW w:w="758" w:type="dxa"/>
-            <w:shd w:val="clear" w:color="auto" w:fill="FFFF00"/>
-          </w:tcPr>
-          <w:p>
-            <w:r>
-              <w:t>146</w:t>
+            <w:shd w:val="clear" w:color="auto" w:fill="FFFFFF" w:themeFill="background1"/>
+          </w:tcPr>
+          <w:p>
+            <w:r>
+              <w:t>161</w:t>
             </w:r>
           </w:p>
         </w:tc>
         <w:tc>
           <w:tcPr>
             <w:tcW w:w="1477" w:type="dxa"/>
-            <w:shd w:val="clear" w:color="auto" w:fill="FFFF00"/>
-          </w:tcPr>
-          <w:p>
-            <w:r>
-              <w:t>Fig 9.34</w:t>
+            <w:shd w:val="clear" w:color="auto" w:fill="FFFFFF" w:themeFill="background1"/>
+          </w:tcPr>
+          <w:p>
+            <w:r>
+              <w:t>2</w:t>
+            </w:r>
+            <w:r>
+              <w:rPr>
+                <w:vertAlign w:val="superscript"/>
+              </w:rPr>
+              <w:t>nd</w:t>
+            </w:r>
+            <w:r>
+              <w:t xml:space="preserve"> paragraph</w:t>
             </w:r>
           </w:p>
         </w:tc>
         <w:tc>
           <w:tcPr>
             <w:tcW w:w="6709" w:type="dxa"/>
-            <w:shd w:val="clear" w:color="auto" w:fill="FFFF00"/>
-          </w:tcPr>
-          <w:p>
-            <w:r>
-              <w:t xml:space="preserve">In this chart it would be interesting to see what the acceleration caused by the Earth is </w:t>
-            </w:r>
-            <w:r>
-              <w:t>–</w:t>
-            </w:r>
-            <w:r>
-              <w:t xml:space="preserve"> not</w:t>
-            </w:r>
-            <w:r>
-              <w:t xml:space="preserve"> </w:t>
-            </w:r>
-            <w:r>
-              <w:t xml:space="preserve">J2, but the actual point-mass </w:t>
-            </w:r>
-            <w:r>
-              <w:t>2</w:t>
-            </w:r>
-            <w:r>
-              <w:t>-bod</w:t>
-            </w:r>
-            <w:r>
-              <w:t>y</w:t>
-            </w:r>
-            <w:r>
-              <w:t xml:space="preserve"> acceleration.</w:t>
-            </w:r>
-          </w:p>
-          <w:p/>
-          <w:p>
-            <w:r>
-              <w:rPr>
-                <w:color w:val="FF0000"/>
-              </w:rPr>
-              <w:t>Revised as recommended.</w:t>
+            <w:shd w:val="clear" w:color="auto" w:fill="FFFFFF" w:themeFill="background1"/>
+          </w:tcPr>
+          <w:p>
+            <w:r>
+              <w:t>I love how effective the low-thrust engine is at converting mass to Delta-V. Awesome.</w:t>
+            </w:r>
+          </w:p>
+          <w:p/>
+          <w:p>
+            <w:r>
+              <w:rPr>
+                <w:color w:val="FF0000"/>
+              </w:rPr>
+              <w:t>Yeah. It’s pretty cool.</w:t>
             </w:r>
           </w:p>
         </w:tc>
@@ -2889,45 +3955,48 @@
         <w:tc>
           <w:tcPr>
             <w:tcW w:w="758" w:type="dxa"/>
-            <w:shd w:val="clear" w:color="auto" w:fill="FFFF00"/>
-          </w:tcPr>
-          <w:p>
-            <w:r>
-              <w:t>146</w:t>
+            <w:shd w:val="clear" w:color="auto" w:fill="FFFFFF" w:themeFill="background1"/>
+          </w:tcPr>
+          <w:p>
+            <w:r>
+              <w:t>163</w:t>
             </w:r>
           </w:p>
         </w:tc>
         <w:tc>
           <w:tcPr>
             <w:tcW w:w="1477" w:type="dxa"/>
-            <w:shd w:val="clear" w:color="auto" w:fill="FFFF00"/>
-          </w:tcPr>
-          <w:p>
-            <w:r>
-              <w:t>Fig 9.34</w:t>
+            <w:shd w:val="clear" w:color="auto" w:fill="FFFFFF" w:themeFill="background1"/>
+          </w:tcPr>
+          <w:p>
+            <w:r>
+              <w:t>Bottom paragraph</w:t>
             </w:r>
           </w:p>
         </w:tc>
         <w:tc>
           <w:tcPr>
             <w:tcW w:w="6709" w:type="dxa"/>
-            <w:shd w:val="clear" w:color="auto" w:fill="FFFF00"/>
-          </w:tcPr>
-          <w:p>
-            <w:r>
-              <w:t xml:space="preserve">I should have mentioned it earlier, but it would be interesting to see </w:t>
-            </w:r>
-            <w:r>
-              <w:t>the order of magnitude of the J</w:t>
-            </w:r>
-            <w:r>
-              <w:t xml:space="preserve">3 term in Earth's gravity field. It's something like 3 orders of magnitude smaller, but in some portions of the trajectory it may be greater than the effects of </w:t>
-            </w:r>
-            <w:r>
-              <w:t>J</w:t>
-            </w:r>
-            <w:r>
-              <w:t>upiter or Mars.</w:t>
+            <w:shd w:val="clear" w:color="auto" w:fill="FFFFFF" w:themeFill="background1"/>
+          </w:tcPr>
+          <w:p>
+            <w:r>
+              <w:t>This showed up once or twice before, but I'm a bit uncomfortable referencing "mascons". I feel that that's an informal phrase describing the considerable asymmetry in the lunar gravity field. If you want to keep the terms, that's okay, but I wanted to express m</w:t>
+            </w:r>
+            <w:r>
+              <w:t>y</w:t>
+            </w:r>
+            <w:r>
+              <w:t xml:space="preserve"> opinion of it.</w:t>
+            </w:r>
+          </w:p>
+          <w:p/>
+          <w:p>
+            <w:r>
+              <w:rPr>
+                <w:color w:val="FF0000"/>
+              </w:rPr>
+              <w:t>Revised all references to “mascons” to be “asymmetries in the lunar gravity field”.</w:t>
             </w:r>
           </w:p>
         </w:tc>
@@ -2936,11 +4005,95 @@
         <w:tc>
           <w:tcPr>
             <w:tcW w:w="758" w:type="dxa"/>
+            <w:shd w:val="clear" w:color="auto" w:fill="FFFFFF" w:themeFill="background1"/>
+          </w:tcPr>
+          <w:p>
+            <w:r>
+              <w:t>163</w:t>
+            </w:r>
+          </w:p>
+        </w:tc>
+        <w:tc>
+          <w:tcPr>
+            <w:tcW w:w="1477" w:type="dxa"/>
+            <w:shd w:val="clear" w:color="auto" w:fill="FFFFFF" w:themeFill="background1"/>
+          </w:tcPr>
+          <w:p>
+            <w:r>
+              <w:t>Bottom paragraph</w:t>
+            </w:r>
+          </w:p>
+        </w:tc>
+        <w:tc>
+          <w:tcPr>
+            <w:tcW w:w="6709" w:type="dxa"/>
+            <w:shd w:val="clear" w:color="auto" w:fill="FFFFFF" w:themeFill="background1"/>
+          </w:tcPr>
+          <w:p>
+            <w:r>
+              <w:t>Bottom "contines" should be "continues"</w:t>
+            </w:r>
+          </w:p>
+          <w:p/>
+          <w:p>
+            <w:pPr>
+              <w:rPr>
+                <w:color w:val="FF0000"/>
+              </w:rPr>
+            </w:pPr>
+            <w:r>
+              <w:rPr>
+                <w:color w:val="FF0000"/>
+              </w:rPr>
+              <w:t>Corrected.</w:t>
+            </w:r>
+          </w:p>
+          <w:p/>
+          <w:p>
+            <w:r>
+              <w:t>The trend of the lunar gravity field causing the orbit to become more eccentric is well documented in the GRAIL papers. The GRAIL mission was carefully designed to accommodate th</w:t>
+            </w:r>
+            <w:r>
+              <w:t>is effect. It's very interesting</w:t>
+            </w:r>
+            <w:r>
+              <w:t>!</w:t>
+            </w:r>
+          </w:p>
+          <w:p/>
+          <w:p>
+            <w:r>
+              <w:rPr>
+                <w:color w:val="FF0000"/>
+              </w:rPr>
+              <w:lastRenderedPageBreak/>
+              <w:t>Indeed</w:t>
+            </w:r>
+            <w:r>
+              <w:rPr>
+                <w:color w:val="FF0000"/>
+              </w:rPr>
+              <w:t xml:space="preserve">, this is the reason for the inclined science orbit mentioned in </w:t>
+            </w:r>
+            <w:r>
+              <w:rPr>
+                <w:color w:val="FF0000"/>
+              </w:rPr>
+              <w:t>Section 10.5.</w:t>
+            </w:r>
+          </w:p>
+        </w:tc>
+      </w:tr>
+      <w:tr>
+        <w:tc>
+          <w:tcPr>
+            <w:tcW w:w="758" w:type="dxa"/>
             <w:shd w:val="clear" w:color="auto" w:fill="auto"/>
           </w:tcPr>
           <w:p>
             <w:r>
-              <w:t>148</w:t>
+              <w:lastRenderedPageBreak/>
+              <w:t>164</w:t>
             </w:r>
           </w:p>
         </w:tc>
@@ -2951,7 +4104,7 @@
           </w:tcPr>
           <w:p>
             <w:r>
-              <w:t>Fig 9.36</w:t>
+              <w:t>Fig 9.55</w:t>
             </w:r>
           </w:p>
         </w:tc>
@@ -2962,16 +4115,16 @@
           </w:tcPr>
           <w:p>
             <w:r>
-              <w:t xml:space="preserve">It'd be nice to see the orbit of the Moon on this figure. </w:t>
-            </w:r>
-          </w:p>
-          <w:p/>
-          <w:p>
-            <w:r>
-              <w:rPr>
-                <w:color w:val="FF0000"/>
-              </w:rPr>
-              <w:t>Revised as recommended.</w:t>
+              <w:t>Is this really interesting? I suppose it shows that the whole surface of the Moon is covered. But I sure can't see any detail in there.</w:t>
+            </w:r>
+          </w:p>
+          <w:p/>
+          <w:p>
+            <w:r>
+              <w:rPr>
+                <w:color w:val="FF0000"/>
+              </w:rPr>
+              <w:t>Figure removed.</w:t>
             </w:r>
           </w:p>
         </w:tc>
@@ -2984,7 +4137,7 @@
           </w:tcPr>
           <w:p>
             <w:r>
-              <w:t>150</w:t>
+              <w:t>165</w:t>
             </w:r>
           </w:p>
         </w:tc>
@@ -2995,7 +4148,7 @@
           </w:tcPr>
           <w:p>
             <w:r>
-              <w:t>Fig 9.39</w:t>
+              <w:t>Fig 9.57</w:t>
             </w:r>
           </w:p>
         </w:tc>
@@ -3006,16 +4159,19 @@
           </w:tcPr>
           <w:p>
             <w:r>
-              <w:t>It'd be nice to break this into two slim plots to eliminate some whitespace, but not a big deal.</w:t>
-            </w:r>
-          </w:p>
-          <w:p/>
-          <w:p>
-            <w:r>
-              <w:rPr>
-                <w:color w:val="FF0000"/>
-              </w:rPr>
-              <w:t>Revised as recommended.</w:t>
+              <w:t>The x-axis labels are very crowded!</w:t>
+            </w:r>
+            <w:r>
+              <w:t xml:space="preserve"> </w:t>
+            </w:r>
+          </w:p>
+          <w:p/>
+          <w:p>
+            <w:r>
+              <w:rPr>
+                <w:color w:val="FF0000"/>
+              </w:rPr>
+              <w:t>Revised all figures in this phase as recommended.</w:t>
             </w:r>
           </w:p>
         </w:tc>
@@ -3024,59 +4180,38 @@
         <w:tc>
           <w:tcPr>
             <w:tcW w:w="758" w:type="dxa"/>
-            <w:shd w:val="clear" w:color="auto" w:fill="auto"/>
-          </w:tcPr>
-          <w:p>
-            <w:r>
-              <w:t>151</w:t>
+            <w:shd w:val="clear" w:color="auto" w:fill="FFFFFF" w:themeFill="background1"/>
+          </w:tcPr>
+          <w:p>
+            <w:r>
+              <w:t>168</w:t>
             </w:r>
           </w:p>
         </w:tc>
         <w:tc>
           <w:tcPr>
             <w:tcW w:w="1477" w:type="dxa"/>
-            <w:shd w:val="clear" w:color="auto" w:fill="auto"/>
-          </w:tcPr>
-          <w:p>
-            <w:r>
-              <w:t>Fig 9.40</w:t>
-            </w:r>
-          </w:p>
+            <w:shd w:val="clear" w:color="auto" w:fill="FFFFFF" w:themeFill="background1"/>
+          </w:tcPr>
+          <w:p/>
         </w:tc>
         <w:tc>
           <w:tcPr>
             <w:tcW w:w="6709" w:type="dxa"/>
-            <w:shd w:val="clear" w:color="auto" w:fill="auto"/>
-          </w:tcPr>
-          <w:p>
-            <w:r>
-              <w:t xml:space="preserve">The x-axis is starting to get crowded. Perhaps you could subtract 1680 days, place that in the xlabel, and then you'd have 2-digit durations on the axis. </w:t>
-            </w:r>
-          </w:p>
-          <w:p/>
-          <w:p>
-            <w:pPr>
-              <w:rPr>
-                <w:color w:val="FF0000"/>
-              </w:rPr>
-            </w:pPr>
-            <w:r>
-              <w:rPr>
-                <w:color w:val="FF0000"/>
-              </w:rPr>
-              <w:t xml:space="preserve">Revised </w:t>
-            </w:r>
-            <w:r>
-              <w:rPr>
-                <w:color w:val="FF0000"/>
-              </w:rPr>
-              <w:t xml:space="preserve">all figures in this phase </w:t>
-            </w:r>
-            <w:r>
-              <w:rPr>
-                <w:color w:val="FF0000"/>
-              </w:rPr>
-              <w:t>as recommended.</w:t>
+            <w:shd w:val="clear" w:color="auto" w:fill="FFFFFF" w:themeFill="background1"/>
+          </w:tcPr>
+          <w:p>
+            <w:r>
+              <w:t>These figures are really neat. You have a lot of very excellent figures and it's been a pleasure reading this.</w:t>
+            </w:r>
+          </w:p>
+          <w:p/>
+          <w:p>
+            <w:r>
+              <w:rPr>
+                <w:color w:val="FF0000"/>
+              </w:rPr>
+              <w:t>Thank you.</w:t>
             </w:r>
           </w:p>
         </w:tc>
@@ -3085,42 +4220,68 @@
         <w:tc>
           <w:tcPr>
             <w:tcW w:w="758" w:type="dxa"/>
-            <w:shd w:val="clear" w:color="auto" w:fill="FFFF00"/>
-          </w:tcPr>
-          <w:p>
-            <w:r>
-              <w:t>153</w:t>
+            <w:shd w:val="clear" w:color="auto" w:fill="FFFFFF" w:themeFill="background1"/>
+          </w:tcPr>
+          <w:p>
+            <w:r>
+              <w:t>173</w:t>
             </w:r>
           </w:p>
         </w:tc>
         <w:tc>
           <w:tcPr>
             <w:tcW w:w="1477" w:type="dxa"/>
-            <w:shd w:val="clear" w:color="auto" w:fill="FFFF00"/>
-          </w:tcPr>
-          <w:p>
-            <w:r>
-              <w:t>Fig 9.43a</w:t>
+            <w:shd w:val="clear" w:color="auto" w:fill="FFFFFF" w:themeFill="background1"/>
+          </w:tcPr>
+          <w:p>
+            <w:r>
+              <w:t>Top paragraph</w:t>
             </w:r>
           </w:p>
         </w:tc>
         <w:tc>
           <w:tcPr>
             <w:tcW w:w="6709" w:type="dxa"/>
-            <w:shd w:val="clear" w:color="auto" w:fill="FFFF00"/>
-          </w:tcPr>
-          <w:p>
-            <w:r>
-              <w:t>Is</w:t>
-            </w:r>
-            <w:r>
-              <w:t xml:space="preserve"> this really lunar oblateness? </w:t>
-            </w:r>
-            <w:r>
-              <w:t>What is the effect of the Earth's oblateness? What's the magnitude of the lunar gravi</w:t>
-            </w:r>
-            <w:r>
-              <w:t>ty itself?</w:t>
+            <w:shd w:val="clear" w:color="auto" w:fill="FFFFFF" w:themeFill="background1"/>
+          </w:tcPr>
+          <w:p>
+            <w:r>
+              <w:t>Hmmm, if the optimization problem really is concave, then there's a clear global minimum that most algorithms can find without a brute force. But I think this problem is not concave, but has numerous local minima sprinkled about. To this end, I'd actually like to hear more discussion to see if this is the case or if it really IS truly concave. At which point I think we can have some more interesting discussion about it.</w:t>
+            </w:r>
+          </w:p>
+          <w:p/>
+          <w:p>
+            <w:pPr>
+              <w:rPr>
+                <w:color w:val="FF0000"/>
+              </w:rPr>
+            </w:pPr>
+            <w:r>
+              <w:rPr>
+                <w:color w:val="FF0000"/>
+              </w:rPr>
+              <w:t>This interpretation depends on terminology; I am accustomed to “convex” optimisation meaning a clear global maximum, and “concave” optimisation referring to highly constrained problems.</w:t>
+            </w:r>
+          </w:p>
+          <w:p>
+            <w:pPr>
+              <w:rPr>
+                <w:color w:val="FF0000"/>
+              </w:rPr>
+            </w:pPr>
+          </w:p>
+          <w:p>
+            <w:pPr>
+              <w:rPr>
+                <w:color w:val="FF0000"/>
+              </w:rPr>
+            </w:pPr>
+            <w:r>
+              <w:rPr>
+                <w:color w:val="FF0000"/>
+                <w:highlight w:val="yellow"/>
+              </w:rPr>
+              <w:t>Look up difference between concave &amp; convex, maybe non-convex.</w:t>
             </w:r>
           </w:p>
         </w:tc>
@@ -3129,569 +4290,10 @@
         <w:tc>
           <w:tcPr>
             <w:tcW w:w="758" w:type="dxa"/>
-            <w:shd w:val="clear" w:color="auto" w:fill="FFFF00"/>
-          </w:tcPr>
-          <w:p>
-            <w:r>
-              <w:t>156</w:t>
-            </w:r>
-          </w:p>
-        </w:tc>
-        <w:tc>
-          <w:tcPr>
-            <w:tcW w:w="1477" w:type="dxa"/>
-            <w:shd w:val="clear" w:color="auto" w:fill="FFFF00"/>
-          </w:tcPr>
-          <w:p>
-            <w:r>
-              <w:t>Fig 9.45</w:t>
-            </w:r>
-          </w:p>
-        </w:tc>
-        <w:tc>
-          <w:tcPr>
-            <w:tcW w:w="6709" w:type="dxa"/>
-            <w:shd w:val="clear" w:color="auto" w:fill="FFFF00"/>
-          </w:tcPr>
-          <w:p>
-            <w:r>
-              <w:t>Don't worry about apologizing for the graphics renderer.</w:t>
-            </w:r>
-          </w:p>
-        </w:tc>
-      </w:tr>
-      <w:tr>
-        <w:tc>
-          <w:tcPr>
-            <w:tcW w:w="758" w:type="dxa"/>
-            <w:shd w:val="clear" w:color="auto" w:fill="auto"/>
-          </w:tcPr>
-          <w:p>
-            <w:r>
-              <w:t>157</w:t>
-            </w:r>
-          </w:p>
-        </w:tc>
-        <w:tc>
-          <w:tcPr>
-            <w:tcW w:w="1477" w:type="dxa"/>
-            <w:shd w:val="clear" w:color="auto" w:fill="auto"/>
-          </w:tcPr>
-          <w:p>
-            <w:r>
-              <w:t>Fig 9.47</w:t>
-            </w:r>
-          </w:p>
-        </w:tc>
-        <w:tc>
-          <w:tcPr>
-            <w:tcW w:w="6709" w:type="dxa"/>
-            <w:shd w:val="clear" w:color="auto" w:fill="auto"/>
-          </w:tcPr>
-          <w:p>
-            <w:r>
-              <w:t xml:space="preserve">This figure doesn't convey much except to show that the distance between the spacecraft and Moon is very Iow. I think it would be better to just show the distance between the spacecraft and the Moon so that </w:t>
-            </w:r>
-            <w:r>
-              <w:lastRenderedPageBreak/>
-              <w:t>you can zoom in on it</w:t>
-            </w:r>
-            <w:r>
-              <w:t xml:space="preserve"> and show something interesting.</w:t>
-            </w:r>
-          </w:p>
-          <w:p/>
-          <w:p>
-            <w:r>
-              <w:rPr>
-                <w:color w:val="FF0000"/>
-              </w:rPr>
-              <w:t>Revised as recommended.</w:t>
-            </w:r>
-          </w:p>
-        </w:tc>
-      </w:tr>
-      <w:tr>
-        <w:tc>
-          <w:tcPr>
-            <w:tcW w:w="758" w:type="dxa"/>
-            <w:shd w:val="clear" w:color="auto" w:fill="auto"/>
-          </w:tcPr>
-          <w:p>
-            <w:r>
-              <w:lastRenderedPageBreak/>
-              <w:t>158</w:t>
-            </w:r>
-          </w:p>
-        </w:tc>
-        <w:tc>
-          <w:tcPr>
-            <w:tcW w:w="1477" w:type="dxa"/>
-            <w:shd w:val="clear" w:color="auto" w:fill="auto"/>
-          </w:tcPr>
-          <w:p>
-            <w:r>
-              <w:t>Fig 9.48</w:t>
-            </w:r>
-          </w:p>
-        </w:tc>
-        <w:tc>
-          <w:tcPr>
-            <w:tcW w:w="6709" w:type="dxa"/>
-            <w:shd w:val="clear" w:color="auto" w:fill="auto"/>
-          </w:tcPr>
-          <w:p>
-            <w:r>
-              <w:t xml:space="preserve">l'd delete the energy relative to Earth in this plot because it's not the important aspect of the design. </w:t>
-            </w:r>
-          </w:p>
-          <w:p/>
-          <w:p>
-            <w:pPr>
-              <w:rPr>
-                <w:color w:val="FF0000"/>
-              </w:rPr>
-            </w:pPr>
-            <w:r>
-              <w:rPr>
-                <w:color w:val="FF0000"/>
-              </w:rPr>
-              <w:t>Revised as recommended.</w:t>
-            </w:r>
-          </w:p>
-          <w:p/>
-          <w:p>
-            <w:r>
-              <w:t>Also the x-axis l</w:t>
-            </w:r>
-            <w:r>
-              <w:t>abels are getting crowded again.</w:t>
-            </w:r>
-          </w:p>
-          <w:p/>
-          <w:p>
-            <w:r>
-              <w:rPr>
-                <w:color w:val="FF0000"/>
-              </w:rPr>
-              <w:t>Revised all figures in this phase as recommended.</w:t>
-            </w:r>
-          </w:p>
-        </w:tc>
-      </w:tr>
-      <w:tr>
-        <w:tc>
-          <w:tcPr>
-            <w:tcW w:w="758" w:type="dxa"/>
-            <w:shd w:val="clear" w:color="auto" w:fill="FFFF00"/>
-          </w:tcPr>
-          <w:p>
-            <w:r>
-              <w:t>160</w:t>
-            </w:r>
-          </w:p>
-        </w:tc>
-        <w:tc>
-          <w:tcPr>
-            <w:tcW w:w="1477" w:type="dxa"/>
-            <w:shd w:val="clear" w:color="auto" w:fill="FFFF00"/>
-          </w:tcPr>
-          <w:p>
-            <w:r>
-              <w:t>Fig 9.51a</w:t>
-            </w:r>
-          </w:p>
-        </w:tc>
-        <w:tc>
-          <w:tcPr>
-            <w:tcW w:w="6709" w:type="dxa"/>
-            <w:shd w:val="clear" w:color="auto" w:fill="FFFF00"/>
-          </w:tcPr>
-          <w:p>
-            <w:r>
-              <w:t>Once again I'm curious about the lunar acceleration as well. Perhaps even the Earth's oblateness - it may be higher than the other planets' effects, but I don't know.</w:t>
-            </w:r>
-          </w:p>
-        </w:tc>
-      </w:tr>
-      <w:tr>
-        <w:tc>
-          <w:tcPr>
-            <w:tcW w:w="758" w:type="dxa"/>
-            <w:shd w:val="clear" w:color="auto" w:fill="FFFFFF" w:themeFill="background1"/>
-          </w:tcPr>
-          <w:p>
-            <w:r>
-              <w:t>161</w:t>
-            </w:r>
-          </w:p>
-        </w:tc>
-        <w:tc>
-          <w:tcPr>
-            <w:tcW w:w="1477" w:type="dxa"/>
-            <w:shd w:val="clear" w:color="auto" w:fill="FFFFFF" w:themeFill="background1"/>
-          </w:tcPr>
-          <w:p>
-            <w:r>
-              <w:t>2</w:t>
-            </w:r>
-            <w:r>
-              <w:rPr>
-                <w:vertAlign w:val="superscript"/>
-              </w:rPr>
-              <w:t>nd</w:t>
-            </w:r>
-            <w:r>
-              <w:t xml:space="preserve"> paragraph</w:t>
-            </w:r>
-          </w:p>
-        </w:tc>
-        <w:tc>
-          <w:tcPr>
-            <w:tcW w:w="6709" w:type="dxa"/>
-            <w:shd w:val="clear" w:color="auto" w:fill="FFFFFF" w:themeFill="background1"/>
-          </w:tcPr>
-          <w:p>
-            <w:r>
-              <w:t>I love how effective the low-thrust engine is at converting mass to Delta-V. Awesome.</w:t>
-            </w:r>
-          </w:p>
-          <w:p/>
-          <w:p>
-            <w:r>
-              <w:rPr>
-                <w:color w:val="FF0000"/>
-              </w:rPr>
-              <w:t>Yeah. It’s pretty cool.</w:t>
-            </w:r>
-          </w:p>
-        </w:tc>
-      </w:tr>
-      <w:tr>
-        <w:tc>
-          <w:tcPr>
-            <w:tcW w:w="758" w:type="dxa"/>
-            <w:shd w:val="clear" w:color="auto" w:fill="FFFFFF" w:themeFill="background1"/>
-          </w:tcPr>
-          <w:p>
-            <w:r>
-              <w:t>163</w:t>
-            </w:r>
-          </w:p>
-        </w:tc>
-        <w:tc>
-          <w:tcPr>
-            <w:tcW w:w="1477" w:type="dxa"/>
-            <w:shd w:val="clear" w:color="auto" w:fill="FFFFFF" w:themeFill="background1"/>
-          </w:tcPr>
-          <w:p>
-            <w:r>
-              <w:t>Bottom paragraph</w:t>
-            </w:r>
-          </w:p>
-        </w:tc>
-        <w:tc>
-          <w:tcPr>
-            <w:tcW w:w="6709" w:type="dxa"/>
-            <w:shd w:val="clear" w:color="auto" w:fill="FFFFFF" w:themeFill="background1"/>
-          </w:tcPr>
-          <w:p>
-            <w:r>
-              <w:t>This showed up once or twice before, but I'm a bit uncomfortable referencing "mascons". I feel that that's an informal phrase describing the considerable asymmetry in the lunar gravity field. If you want to keep the terms, that's okay, but I wanted to express m</w:t>
-            </w:r>
-            <w:r>
-              <w:t>y</w:t>
-            </w:r>
-            <w:r>
-              <w:t xml:space="preserve"> opinion of it.</w:t>
-            </w:r>
-          </w:p>
-          <w:p/>
-          <w:p>
-            <w:r>
-              <w:rPr>
-                <w:color w:val="FF0000"/>
-              </w:rPr>
-              <w:t>Revised all references to “mascons” to be “asymmetries in the lunar gravity field”.</w:t>
-            </w:r>
-          </w:p>
-        </w:tc>
-      </w:tr>
-      <w:tr>
-        <w:tc>
-          <w:tcPr>
-            <w:tcW w:w="758" w:type="dxa"/>
-            <w:shd w:val="clear" w:color="auto" w:fill="FFFFFF" w:themeFill="background1"/>
-          </w:tcPr>
-          <w:p>
-            <w:r>
-              <w:t>163</w:t>
-            </w:r>
-          </w:p>
-        </w:tc>
-        <w:tc>
-          <w:tcPr>
-            <w:tcW w:w="1477" w:type="dxa"/>
-            <w:shd w:val="clear" w:color="auto" w:fill="FFFFFF" w:themeFill="background1"/>
-          </w:tcPr>
-          <w:p>
-            <w:r>
-              <w:t>Bottom paragraph</w:t>
-            </w:r>
-          </w:p>
-        </w:tc>
-        <w:tc>
-          <w:tcPr>
-            <w:tcW w:w="6709" w:type="dxa"/>
-            <w:shd w:val="clear" w:color="auto" w:fill="FFFFFF" w:themeFill="background1"/>
-          </w:tcPr>
-          <w:p>
-            <w:r>
-              <w:t>Bottom "contines" should be "continues"</w:t>
-            </w:r>
-          </w:p>
-          <w:p/>
-          <w:p>
-            <w:pPr>
-              <w:rPr>
-                <w:color w:val="FF0000"/>
-              </w:rPr>
-            </w:pPr>
-            <w:r>
-              <w:rPr>
-                <w:color w:val="FF0000"/>
-              </w:rPr>
-              <w:t>Corrected.</w:t>
-            </w:r>
-          </w:p>
-          <w:p/>
-          <w:p>
-            <w:r>
-              <w:t>The trend of the lunar gravity field causing the orbit to become more eccentric is well documented in the GRAIL papers. The GRAIL mission was carefully designed to accommodate th</w:t>
-            </w:r>
-            <w:r>
-              <w:t>is effect. It's very interesting</w:t>
-            </w:r>
-            <w:r>
-              <w:t>!</w:t>
-            </w:r>
-          </w:p>
-          <w:p/>
-          <w:p>
-            <w:r>
-              <w:rPr>
-                <w:color w:val="FF0000"/>
-              </w:rPr>
-              <w:t>Indeed</w:t>
-            </w:r>
-            <w:r>
-              <w:rPr>
-                <w:color w:val="FF0000"/>
-              </w:rPr>
-              <w:t xml:space="preserve">, this is the reason for the inclined science orbit mentioned in </w:t>
-            </w:r>
-            <w:r>
-              <w:rPr>
-                <w:color w:val="FF0000"/>
-              </w:rPr>
-              <w:t>Section 10.5.</w:t>
-            </w:r>
-          </w:p>
-        </w:tc>
-      </w:tr>
-      <w:tr>
-        <w:tc>
-          <w:tcPr>
-            <w:tcW w:w="758" w:type="dxa"/>
-            <w:shd w:val="clear" w:color="auto" w:fill="auto"/>
-          </w:tcPr>
-          <w:p>
-            <w:r>
-              <w:t>164</w:t>
-            </w:r>
-          </w:p>
-        </w:tc>
-        <w:tc>
-          <w:tcPr>
-            <w:tcW w:w="1477" w:type="dxa"/>
-            <w:shd w:val="clear" w:color="auto" w:fill="auto"/>
-          </w:tcPr>
-          <w:p>
-            <w:r>
-              <w:t>Fig 9.55</w:t>
-            </w:r>
-          </w:p>
-        </w:tc>
-        <w:tc>
-          <w:tcPr>
-            <w:tcW w:w="6709" w:type="dxa"/>
-            <w:shd w:val="clear" w:color="auto" w:fill="auto"/>
-          </w:tcPr>
-          <w:p>
-            <w:r>
-              <w:t>Is this really interesting? I suppose it shows that the whole surface of the Moon is covered. But I sure can't see any detail in there.</w:t>
-            </w:r>
-          </w:p>
-          <w:p/>
-          <w:p>
-            <w:r>
-              <w:rPr>
-                <w:color w:val="FF0000"/>
-              </w:rPr>
-              <w:t>Figure removed.</w:t>
-            </w:r>
-          </w:p>
-        </w:tc>
-      </w:tr>
-      <w:tr>
-        <w:tc>
-          <w:tcPr>
-            <w:tcW w:w="758" w:type="dxa"/>
-            <w:shd w:val="clear" w:color="auto" w:fill="auto"/>
-          </w:tcPr>
-          <w:p>
-            <w:r>
-              <w:t>165</w:t>
-            </w:r>
-          </w:p>
-        </w:tc>
-        <w:tc>
-          <w:tcPr>
-            <w:tcW w:w="1477" w:type="dxa"/>
-            <w:shd w:val="clear" w:color="auto" w:fill="auto"/>
-          </w:tcPr>
-          <w:p>
-            <w:r>
-              <w:t>Fig 9.57</w:t>
-            </w:r>
-          </w:p>
-        </w:tc>
-        <w:tc>
-          <w:tcPr>
-            <w:tcW w:w="6709" w:type="dxa"/>
-            <w:shd w:val="clear" w:color="auto" w:fill="auto"/>
-          </w:tcPr>
-          <w:p>
-            <w:r>
-              <w:t>The x-axis labels are very crowded!</w:t>
-            </w:r>
-            <w:r>
-              <w:t xml:space="preserve"> </w:t>
-            </w:r>
-          </w:p>
-          <w:p/>
-          <w:p>
-            <w:r>
-              <w:rPr>
-                <w:color w:val="FF0000"/>
-              </w:rPr>
-              <w:t>Revised all figures in this phase as recommended.</w:t>
-            </w:r>
-          </w:p>
-        </w:tc>
-      </w:tr>
-      <w:tr>
-        <w:tc>
-          <w:tcPr>
-            <w:tcW w:w="758" w:type="dxa"/>
-            <w:shd w:val="clear" w:color="auto" w:fill="FFFFFF" w:themeFill="background1"/>
-          </w:tcPr>
-          <w:p>
-            <w:r>
-              <w:t>168</w:t>
-            </w:r>
-          </w:p>
-        </w:tc>
-        <w:tc>
-          <w:tcPr>
-            <w:tcW w:w="1477" w:type="dxa"/>
-            <w:shd w:val="clear" w:color="auto" w:fill="FFFFFF" w:themeFill="background1"/>
-          </w:tcPr>
-          <w:p/>
-        </w:tc>
-        <w:tc>
-          <w:tcPr>
-            <w:tcW w:w="6709" w:type="dxa"/>
-            <w:shd w:val="clear" w:color="auto" w:fill="FFFFFF" w:themeFill="background1"/>
-          </w:tcPr>
-          <w:p>
-            <w:r>
-              <w:t>These figures are really neat. You have a lot of very excellent figures and it's been a pleasure reading this.</w:t>
-            </w:r>
-          </w:p>
-          <w:p/>
-          <w:p>
-            <w:r>
-              <w:rPr>
-                <w:color w:val="FF0000"/>
-              </w:rPr>
-              <w:t>Thank you.</w:t>
-            </w:r>
-          </w:p>
-        </w:tc>
-      </w:tr>
-      <w:tr>
-        <w:tc>
-          <w:tcPr>
-            <w:tcW w:w="758" w:type="dxa"/>
-            <w:shd w:val="clear" w:color="auto" w:fill="FFFFFF" w:themeFill="background1"/>
-          </w:tcPr>
-          <w:p>
-            <w:r>
-              <w:t>173</w:t>
-            </w:r>
-          </w:p>
-        </w:tc>
-        <w:tc>
-          <w:tcPr>
-            <w:tcW w:w="1477" w:type="dxa"/>
-            <w:shd w:val="clear" w:color="auto" w:fill="FFFFFF" w:themeFill="background1"/>
-          </w:tcPr>
-          <w:p>
-            <w:r>
-              <w:t>Top paragraph</w:t>
-            </w:r>
-          </w:p>
-        </w:tc>
-        <w:tc>
-          <w:tcPr>
-            <w:tcW w:w="6709" w:type="dxa"/>
-            <w:shd w:val="clear" w:color="auto" w:fill="FFFFFF" w:themeFill="background1"/>
-          </w:tcPr>
-          <w:p>
-            <w:r>
-              <w:t xml:space="preserve">Hmmm, if the optimization problem really is concave, then there's a clear global minimum that most algorithms can find without a brute force. But I think this problem is not concave, but has numerous local minima sprinkled about. To this end, I'd actually like to hear more discussion to see if this is the case or if it really IS truly concave. At </w:t>
-            </w:r>
-            <w:r>
-              <w:lastRenderedPageBreak/>
-              <w:t>which point I think we can have some more interesting discussion about it.</w:t>
-            </w:r>
-          </w:p>
-          <w:p/>
-          <w:p>
-            <w:pPr>
-              <w:rPr>
-                <w:color w:val="FF0000"/>
-              </w:rPr>
-            </w:pPr>
-            <w:r>
-              <w:rPr>
-                <w:color w:val="FF0000"/>
-              </w:rPr>
-              <w:t>This interpretation depends on terminology; I am accustomed to “convex” optimisation meaning a clear global maximum, and “concave” optimisation referring to highly constrained problems.</w:t>
-            </w:r>
-          </w:p>
-        </w:tc>
-      </w:tr>
-      <w:tr>
-        <w:tc>
-          <w:tcPr>
-            <w:tcW w:w="758" w:type="dxa"/>
-            <w:shd w:val="clear" w:color="auto" w:fill="FFFFFF" w:themeFill="background1"/>
-          </w:tcPr>
-          <w:p>
-            <w:r>
-              <w:lastRenderedPageBreak/>
+            <w:shd w:val="clear" w:color="auto" w:fill="FFFFFF" w:themeFill="background1"/>
+          </w:tcPr>
+          <w:p>
+            <w:r>
               <w:t>174</w:t>
             </w:r>
           </w:p>
@@ -4045,7 +4647,6 @@
         <w:spacing w:after="0" w:line="240" w:lineRule="auto"/>
       </w:pPr>
       <w:r>
-        <w:lastRenderedPageBreak/>
         <w:t>It would be interesting to show a short segment, where you can see when the</w:t>
       </w:r>
       <w:r>
@@ -4351,6 +4952,7 @@
         <w:ind w:left="714" w:hanging="357"/>
       </w:pPr>
       <w:r>
+        <w:lastRenderedPageBreak/>
         <w:t>Identification of Suitable Phase Connect Conditions</w:t>
       </w:r>
     </w:p>
@@ -4493,7 +5095,6 @@
         <w:ind w:left="709"/>
       </w:pPr>
       <w:r>
-        <w:lastRenderedPageBreak/>
         <w:t>The PhD candidate should revise chapter 3.3, correctly distinguish</w:t>
       </w:r>
       <w:r>
@@ -4619,6 +5220,32 @@
     </w:p>
     <w:p>
       <w:pPr>
+        <w:spacing w:after="0" w:line="240" w:lineRule="auto"/>
+        <w:ind w:left="709"/>
+        <w:rPr>
+          <w:color w:val="FF0000"/>
+        </w:rPr>
+      </w:pPr>
+    </w:p>
+    <w:p>
+      <w:pPr>
+        <w:spacing w:after="0" w:line="240" w:lineRule="auto"/>
+        <w:ind w:left="709"/>
+        <w:rPr>
+          <w:color w:val="FF0000"/>
+        </w:rPr>
+      </w:pPr>
+      <w:r>
+        <w:rPr>
+          <w:color w:val="FF0000"/>
+        </w:rPr>
+        <w:t>Revised “value” to “state”.</w:t>
+      </w:r>
+      <w:bookmarkStart w:id="0" w:name="_GoBack"/>
+      <w:bookmarkEnd w:id="0"/>
+    </w:p>
+    <w:p>
+      <w:pPr>
         <w:pStyle w:val="Heading2"/>
       </w:pPr>
       <w:r>
@@ -4652,9 +5279,43 @@
       </w:r>
     </w:p>
     <w:p>
-      <w:pPr>
-        <w:spacing w:after="0" w:line="240" w:lineRule="auto"/>
-      </w:pPr>
+      <w:r>
+        <w:t>Unwrapped keplerian plots for propagate phase.</w:t>
+      </w:r>
+    </w:p>
+    <w:p>
+      <w:r>
+        <w:t xml:space="preserve">Fig 9.43a removed the </w:t>
+      </w:r>
+      <w:r>
+        <w:t>stray</w:t>
+      </w:r>
+      <w:r>
+        <w:t xml:space="preserve"> ‘7’.</w:t>
+      </w:r>
+    </w:p>
+    <w:p>
+      <w:r>
+        <w:lastRenderedPageBreak/>
+        <w:t>Added submission date.</w:t>
+      </w:r>
+    </w:p>
+    <w:p>
+      <w:r>
+        <w:rPr>
+          <w:highlight w:val="yellow"/>
+        </w:rPr>
+        <w:t>Added labels to Fig. 1.1 (p. 2) for Ka-band and S-band.</w:t>
+      </w:r>
+    </w:p>
+    <w:p/>
+    <w:p>
+      <w:r>
+        <w:rPr>
+          <w:highlight w:val="yellow"/>
+        </w:rPr>
+        <w:t>Added explanation of negative time axis during ascent phase.</w:t>
+      </w:r>
     </w:p>
     <w:sectPr>
       <w:pgSz w:w="11906" w:h="16838"/>
@@ -5844,7 +6505,7 @@
 </file>
 
 <file path=customXml/itemProps1.xml><?xml version="1.0" encoding="utf-8"?>
-<ds:datastoreItem xmlns:ds="http://schemas.openxmlformats.org/officeDocument/2006/customXml" ds:itemID="{A4919B97-6A2D-421C-9721-73AC62835F0A}">
+<ds:datastoreItem xmlns:ds="http://schemas.openxmlformats.org/officeDocument/2006/customXml" ds:itemID="{40D0789E-BF52-474B-B8BB-C38C1BE7147E}">
   <ds:schemaRefs>
     <ds:schemaRef ds:uri="http://schemas.openxmlformats.org/officeDocument/2006/bibliography"/>
   </ds:schemaRefs>

</xml_diff>

<commit_message>
All revisions except 110 day oscillation finished.
Submitted to Matt for final review.
</commit_message>
<xml_diff>
--- a/Thesis_Rejoinder.docx
+++ b/Thesis_Rejoinder.docx
@@ -220,7 +220,13 @@
               <w:rPr>
                 <w:color w:val="FF0000"/>
               </w:rPr>
-              <w:t>Yup, it’s pretty amazing, but it corresponds exactly to a mass bit of 18μg fired at 1Hz.</w:t>
+              <w:t>Yes</w:t>
+            </w:r>
+            <w:r>
+              <w:rPr>
+                <w:color w:val="FF0000"/>
+              </w:rPr>
+              <w:t>, it’s pretty amazing, but it corresponds exactly to a mass bit of 18μg fired at 1Hz.</w:t>
             </w:r>
           </w:p>
         </w:tc>
@@ -271,7 +277,19 @@
               <w:rPr>
                 <w:color w:val="FF0000"/>
               </w:rPr>
-              <w:t>Duration in days now provided in parentheses immediately after</w:t>
+              <w:t xml:space="preserve">Duration in days </w:t>
+            </w:r>
+            <w:r>
+              <w:rPr>
+                <w:color w:val="FF0000"/>
+              </w:rPr>
+              <w:t xml:space="preserve">is </w:t>
+            </w:r>
+            <w:r>
+              <w:rPr>
+                <w:color w:val="FF0000"/>
+              </w:rPr>
+              <w:t>now provided in parentheses immediately after</w:t>
             </w:r>
             <w:r>
               <w:rPr>
@@ -435,7 +453,19 @@
               <w:rPr>
                 <w:color w:val="FF0000"/>
               </w:rPr>
-              <w:t>Artemis mission design now referenced.</w:t>
+              <w:t>Artemis mission design</w:t>
+            </w:r>
+            <w:r>
+              <w:rPr>
+                <w:color w:val="FF0000"/>
+              </w:rPr>
+              <w:t xml:space="preserve"> is</w:t>
+            </w:r>
+            <w:r>
+              <w:rPr>
+                <w:color w:val="FF0000"/>
+              </w:rPr>
+              <w:t xml:space="preserve"> now referenced.</w:t>
             </w:r>
             <w:r>
               <w:rPr>
@@ -447,7 +477,43 @@
               <w:rPr>
                 <w:color w:val="FF0000"/>
               </w:rPr>
-              <w:t>Additional comparison added during discussion of lunar assists</w:t>
+              <w:t>A</w:t>
+            </w:r>
+            <w:r>
+              <w:rPr>
+                <w:color w:val="FF0000"/>
+              </w:rPr>
+              <w:t>n a</w:t>
+            </w:r>
+            <w:r>
+              <w:rPr>
+                <w:color w:val="FF0000"/>
+              </w:rPr>
+              <w:t xml:space="preserve">dditional comparison </w:t>
+            </w:r>
+            <w:r>
+              <w:rPr>
+                <w:color w:val="FF0000"/>
+              </w:rPr>
+              <w:t xml:space="preserve">has been </w:t>
+            </w:r>
+            <w:r>
+              <w:rPr>
+                <w:color w:val="FF0000"/>
+              </w:rPr>
+              <w:t xml:space="preserve">added during </w:t>
+            </w:r>
+            <w:r>
+              <w:rPr>
+                <w:color w:val="FF0000"/>
+              </w:rPr>
+              <w:t xml:space="preserve">the </w:t>
+            </w:r>
+            <w:r>
+              <w:rPr>
+                <w:color w:val="FF0000"/>
+              </w:rPr>
+              <w:t>discussion of lunar assists</w:t>
             </w:r>
             <w:r>
               <w:rPr>
@@ -511,7 +577,19 @@
               <w:rPr>
                 <w:color w:val="FF0000"/>
               </w:rPr>
-              <w:t xml:space="preserve">JGM3 and LP165 now included in </w:t>
+              <w:t xml:space="preserve">JGM3 and LP165 </w:t>
+            </w:r>
+            <w:r>
+              <w:rPr>
+                <w:color w:val="FF0000"/>
+              </w:rPr>
+              <w:t xml:space="preserve">are </w:t>
+            </w:r>
+            <w:r>
+              <w:rPr>
+                <w:color w:val="FF0000"/>
+              </w:rPr>
+              <w:t xml:space="preserve">now included in </w:t>
             </w:r>
             <w:r>
               <w:rPr>
@@ -718,7 +796,19 @@
               <w:rPr>
                 <w:color w:val="FF0000"/>
               </w:rPr>
-              <w:t xml:space="preserve"> merged into </w:t>
+              <w:t xml:space="preserve"> </w:t>
+            </w:r>
+            <w:r>
+              <w:rPr>
+                <w:color w:val="FF0000"/>
+              </w:rPr>
+              <w:t xml:space="preserve">has been </w:t>
+            </w:r>
+            <w:r>
+              <w:rPr>
+                <w:color w:val="FF0000"/>
+              </w:rPr>
+              <w:t xml:space="preserve">merged into </w:t>
             </w:r>
             <w:r>
               <w:rPr>
@@ -896,7 +986,37 @@
               <w:rPr>
                 <w:color w:val="FF0000"/>
               </w:rPr>
-              <w:t>Revised all references to “gravity drag” to “gravity losses”. Revised second sentence to refer to changing orbital energy.</w:t>
+              <w:t>I have r</w:t>
+            </w:r>
+            <w:r>
+              <w:rPr>
+                <w:color w:val="FF0000"/>
+              </w:rPr>
+              <w:t>evised all references to “gra</w:t>
+            </w:r>
+            <w:r>
+              <w:rPr>
+                <w:color w:val="FF0000"/>
+              </w:rPr>
+              <w:t>vity drag” to “gravity losses” and r</w:t>
+            </w:r>
+            <w:r>
+              <w:rPr>
+                <w:color w:val="FF0000"/>
+              </w:rPr>
+              <w:t xml:space="preserve">evised </w:t>
+            </w:r>
+            <w:r>
+              <w:rPr>
+                <w:color w:val="FF0000"/>
+              </w:rPr>
+              <w:t xml:space="preserve">the </w:t>
+            </w:r>
+            <w:r>
+              <w:rPr>
+                <w:color w:val="FF0000"/>
+              </w:rPr>
+              <w:t>second sentence to refer to changing orbital energy.</w:t>
             </w:r>
           </w:p>
         </w:tc>
@@ -1156,7 +1276,31 @@
               <w:rPr>
                 <w:color w:val="FF0000"/>
               </w:rPr>
-              <w:t>The scientific notation style was copied from IERS, but obviously is arbitrary. I have revised it to match the Moon’s more formal style.</w:t>
+              <w:t xml:space="preserve">The scientific notation style was copied from IERS, but obviously is arbitrary. I have revised it to match the Moon’s more </w:t>
+            </w:r>
+            <w:r>
+              <w:rPr>
+                <w:color w:val="FF0000"/>
+              </w:rPr>
+              <w:t>standard</w:t>
+            </w:r>
+            <w:r>
+              <w:rPr>
+                <w:color w:val="FF0000"/>
+              </w:rPr>
+              <w:t xml:space="preserve"> </w:t>
+            </w:r>
+            <w:r>
+              <w:rPr>
+                <w:color w:val="FF0000"/>
+              </w:rPr>
+              <w:t>format</w:t>
+            </w:r>
+            <w:r>
+              <w:rPr>
+                <w:color w:val="FF0000"/>
+              </w:rPr>
+              <w:t>.</w:t>
             </w:r>
           </w:p>
         </w:tc>
@@ -1378,19 +1522,145 @@
               <w:rPr>
                 <w:color w:val="FF0000"/>
               </w:rPr>
-              <w:t xml:space="preserve">Introductory discussion of solar wind removed. Chapter renamed “Solar radiation pressure”. </w:t>
-            </w:r>
-            <w:r>
-              <w:rPr>
-                <w:color w:val="FF0000"/>
-              </w:rPr>
-              <w:t>Plot legends also updated to reflect change.</w:t>
-            </w:r>
-            <w:r>
-              <w:rPr>
-                <w:color w:val="FF0000"/>
-              </w:rPr>
-              <w:t xml:space="preserve"> Text already stated that a spherical model is in use.</w:t>
+              <w:t>T</w:t>
+            </w:r>
+            <w:r>
+              <w:rPr>
+                <w:color w:val="FF0000"/>
+              </w:rPr>
+              <w:t xml:space="preserve">he section </w:t>
+            </w:r>
+            <w:r>
+              <w:rPr>
+                <w:color w:val="FF0000"/>
+              </w:rPr>
+              <w:t>h</w:t>
+            </w:r>
+            <w:r>
+              <w:rPr>
+                <w:color w:val="FF0000"/>
+              </w:rPr>
+              <w:t xml:space="preserve">as </w:t>
+            </w:r>
+            <w:r>
+              <w:rPr>
+                <w:color w:val="FF0000"/>
+              </w:rPr>
+              <w:t xml:space="preserve">been </w:t>
+            </w:r>
+            <w:r>
+              <w:rPr>
+                <w:color w:val="FF0000"/>
+              </w:rPr>
+              <w:t>rena</w:t>
+            </w:r>
+            <w:r>
+              <w:rPr>
+                <w:color w:val="FF0000"/>
+              </w:rPr>
+              <w:t xml:space="preserve">med “Solar effects”. </w:t>
+            </w:r>
+            <w:r>
+              <w:rPr>
+                <w:color w:val="FF0000"/>
+              </w:rPr>
+              <w:t>The i</w:t>
+            </w:r>
+            <w:r>
+              <w:rPr>
+                <w:color w:val="FF0000"/>
+              </w:rPr>
+              <w:t xml:space="preserve">ntroductory discussion of solar wind </w:t>
+            </w:r>
+            <w:r>
+              <w:rPr>
+                <w:color w:val="FF0000"/>
+              </w:rPr>
+              <w:t xml:space="preserve">has been </w:t>
+            </w:r>
+            <w:r>
+              <w:rPr>
+                <w:color w:val="FF0000"/>
+              </w:rPr>
+              <w:t>revised, and explains that it has been neglected in this study. P</w:t>
+            </w:r>
+            <w:r>
+              <w:rPr>
+                <w:color w:val="FF0000"/>
+              </w:rPr>
+              <w:t xml:space="preserve">lot legends </w:t>
+            </w:r>
+            <w:r>
+              <w:rPr>
+                <w:color w:val="FF0000"/>
+              </w:rPr>
+              <w:t xml:space="preserve">were </w:t>
+            </w:r>
+            <w:r>
+              <w:rPr>
+                <w:color w:val="FF0000"/>
+              </w:rPr>
+              <w:t xml:space="preserve">updated to </w:t>
+            </w:r>
+            <w:r>
+              <w:rPr>
+                <w:color w:val="FF0000"/>
+              </w:rPr>
+              <w:t>represent solar radiation pressure</w:t>
+            </w:r>
+            <w:r>
+              <w:rPr>
+                <w:color w:val="FF0000"/>
+              </w:rPr>
+              <w:t>.</w:t>
+            </w:r>
+            <w:r>
+              <w:rPr>
+                <w:color w:val="FF0000"/>
+              </w:rPr>
+              <w:t xml:space="preserve"> T</w:t>
+            </w:r>
+            <w:r>
+              <w:rPr>
+                <w:color w:val="FF0000"/>
+              </w:rPr>
+              <w:t>he t</w:t>
+            </w:r>
+            <w:r>
+              <w:rPr>
+                <w:color w:val="FF0000"/>
+              </w:rPr>
+              <w:t xml:space="preserve">ext already stated that a spherical model </w:t>
+            </w:r>
+            <w:r>
+              <w:rPr>
+                <w:color w:val="FF0000"/>
+              </w:rPr>
+              <w:t xml:space="preserve">was </w:t>
+            </w:r>
+            <w:r>
+              <w:rPr>
+                <w:color w:val="FF0000"/>
+              </w:rPr>
+              <w:t>use</w:t>
+            </w:r>
+            <w:r>
+              <w:rPr>
+                <w:color w:val="FF0000"/>
+              </w:rPr>
+              <w:t>d</w:t>
+            </w:r>
+            <w:r>
+              <w:rPr>
+                <w:color w:val="FF0000"/>
+              </w:rPr>
+              <w:t xml:space="preserve"> for the radiation pressure</w:t>
+            </w:r>
+            <w:r>
+              <w:rPr>
+                <w:color w:val="FF0000"/>
+              </w:rPr>
+              <w:t>.</w:t>
             </w:r>
           </w:p>
         </w:tc>
@@ -1441,7 +1711,25 @@
               <w:rPr>
                 <w:color w:val="FF0000"/>
               </w:rPr>
-              <w:t xml:space="preserve">Added clarification that </w:t>
+              <w:t>I have a</w:t>
+            </w:r>
+            <w:r>
+              <w:rPr>
+                <w:color w:val="FF0000"/>
+              </w:rPr>
+              <w:t xml:space="preserve">dded </w:t>
+            </w:r>
+            <w:r>
+              <w:rPr>
+                <w:color w:val="FF0000"/>
+              </w:rPr>
+              <w:t xml:space="preserve">a </w:t>
+            </w:r>
+            <w:r>
+              <w:rPr>
+                <w:color w:val="FF0000"/>
+              </w:rPr>
+              <w:t xml:space="preserve">clarification that </w:t>
             </w:r>
             <w:r>
               <w:rPr>
@@ -1455,19 +1743,47 @@
               </w:rPr>
               <w:t xml:space="preserve"> </w:t>
             </w:r>
-            <w:bookmarkStart w:id="0" w:name="_GoBack"/>
-            <w:bookmarkEnd w:id="0"/>
-            <w:r>
-              <w:rPr>
-                <w:color w:val="FF0000"/>
-              </w:rPr>
-              <w:t>Listed assumption</w:t>
-            </w:r>
-            <w:r>
-              <w:rPr>
-                <w:color w:val="FF0000"/>
-              </w:rPr>
-              <w:t>s of solar panel charging model (p 9</w:t>
+            <w:r>
+              <w:rPr>
+                <w:color w:val="FF0000"/>
+              </w:rPr>
+              <w:t>I also l</w:t>
+            </w:r>
+            <w:r>
+              <w:rPr>
+                <w:color w:val="FF0000"/>
+              </w:rPr>
+              <w:t xml:space="preserve">isted </w:t>
+            </w:r>
+            <w:r>
+              <w:rPr>
+                <w:color w:val="FF0000"/>
+              </w:rPr>
+              <w:t xml:space="preserve">the </w:t>
+            </w:r>
+            <w:r>
+              <w:rPr>
+                <w:color w:val="FF0000"/>
+              </w:rPr>
+              <w:t>assumption</w:t>
+            </w:r>
+            <w:r>
+              <w:rPr>
+                <w:color w:val="FF0000"/>
+              </w:rPr>
+              <w:t xml:space="preserve">s of </w:t>
+            </w:r>
+            <w:r>
+              <w:rPr>
+                <w:color w:val="FF0000"/>
+              </w:rPr>
+              <w:t xml:space="preserve">the </w:t>
+            </w:r>
+            <w:r>
+              <w:rPr>
+                <w:color w:val="FF0000"/>
+              </w:rPr>
+              <w:t>solar panel charging model (p 9</w:t>
             </w:r>
             <w:r>
               <w:rPr>
@@ -1793,7 +2109,11 @@
               <w:t xml:space="preserve"> </w:t>
             </w:r>
             <w:r>
-              <w:t>trajectory design at all. I'd expected that there would be some small interference. I've also been curious about safe mode strategies, but presumably that's coming later.</w:t>
+              <w:t xml:space="preserve">trajectory design at all. I'd expected that there would be some small interference. I've also been curious about safe mode </w:t>
+            </w:r>
+            <w:r>
+              <w:lastRenderedPageBreak/>
+              <w:t>strategies, but presumably that's coming later.</w:t>
             </w:r>
           </w:p>
           <w:p/>
@@ -1807,7 +2127,6 @@
               <w:rPr>
                 <w:color w:val="FF0000"/>
               </w:rPr>
-              <w:lastRenderedPageBreak/>
               <w:t>Expanded explanation of communications passes not interfering with trajectory design.</w:t>
             </w:r>
           </w:p>
@@ -1861,7 +2180,13 @@
               <w:rPr>
                 <w:color w:val="FF0000"/>
               </w:rPr>
-              <w:t>Sounds like a wise idea, but as mentioned above, the batteries have not been chosen yet, so issues like trickle charging have not been considered.</w:t>
+              <w:t>This s</w:t>
+            </w:r>
+            <w:r>
+              <w:rPr>
+                <w:color w:val="FF0000"/>
+              </w:rPr>
+              <w:t>ounds like a wise idea, but as mentioned above, the batteries have not been chosen yet, so issues like trickle charging have not been considered.</w:t>
             </w:r>
             <w:r>
               <w:rPr>
@@ -2145,6 +2470,7 @@
           <w:p/>
           <w:p>
             <w:r>
+              <w:lastRenderedPageBreak/>
               <w:t xml:space="preserve">C. Conley, "Low Energy Transit Orbits in the Restricted Three Body </w:t>
             </w:r>
             <w:r>
@@ -2472,7 +2798,19 @@
               <w:rPr>
                 <w:color w:val="FF0000"/>
               </w:rPr>
-              <w:t xml:space="preserve"> Nonetheless, in my discussion of invariant manifolds and ballistic transfers I have added references to Koon (2001) and Parker (2008).</w:t>
+              <w:t xml:space="preserve"> Nonetheless, in my discussion of invariant manifolds and ballistic transfers I have </w:t>
+            </w:r>
+            <w:r>
+              <w:rPr>
+                <w:color w:val="FF0000"/>
+              </w:rPr>
+              <w:t xml:space="preserve">now </w:t>
+            </w:r>
+            <w:r>
+              <w:rPr>
+                <w:color w:val="FF0000"/>
+              </w:rPr>
+              <w:t>added references to Koon (2001) and Parker (2008).</w:t>
             </w:r>
           </w:p>
         </w:tc>
@@ -2535,7 +2873,7 @@
         <w:tc>
           <w:tcPr>
             <w:tcW w:w="758" w:type="dxa"/>
-            <w:shd w:val="clear" w:color="auto" w:fill="FFFF00"/>
+            <w:shd w:val="clear" w:color="auto" w:fill="auto"/>
           </w:tcPr>
           <w:p>
             <w:r>
@@ -2546,14 +2884,14 @@
         <w:tc>
           <w:tcPr>
             <w:tcW w:w="1477" w:type="dxa"/>
-            <w:shd w:val="clear" w:color="auto" w:fill="FFFF00"/>
+            <w:shd w:val="clear" w:color="auto" w:fill="auto"/>
           </w:tcPr>
           <w:p/>
         </w:tc>
         <w:tc>
           <w:tcPr>
             <w:tcW w:w="6709" w:type="dxa"/>
-            <w:shd w:val="clear" w:color="auto" w:fill="FFFF00"/>
+            <w:shd w:val="clear" w:color="auto" w:fill="auto"/>
           </w:tcPr>
           <w:p>
             <w:r>
@@ -2590,7 +2928,80 @@
               <w:rPr>
                 <w:color w:val="FF0000"/>
               </w:rPr>
-              <w:t>Overlap with CONFIDENTIAL. Added “ideal” section to Ch 8 (method) and brief comment in Ch 2 (scope of research).</w:t>
+              <w:lastRenderedPageBreak/>
+              <w:t>I have a</w:t>
+            </w:r>
+            <w:r>
+              <w:rPr>
+                <w:color w:val="FF0000"/>
+              </w:rPr>
+              <w:t xml:space="preserve">dded </w:t>
+            </w:r>
+            <w:r>
+              <w:rPr>
+                <w:color w:val="FF0000"/>
+              </w:rPr>
+              <w:t xml:space="preserve">a </w:t>
+            </w:r>
+            <w:r>
+              <w:rPr>
+                <w:color w:val="FF0000"/>
+              </w:rPr>
+              <w:t>comment in Ch 2 (scope of research)</w:t>
+            </w:r>
+            <w:r>
+              <w:rPr>
+                <w:color w:val="FF0000"/>
+              </w:rPr>
+              <w:t xml:space="preserve"> </w:t>
+            </w:r>
+            <w:r>
+              <w:rPr>
+                <w:color w:val="FF0000"/>
+              </w:rPr>
+              <w:t>explaining this</w:t>
+            </w:r>
+            <w:r>
+              <w:rPr>
+                <w:color w:val="FF0000"/>
+              </w:rPr>
+              <w:t xml:space="preserve"> </w:t>
+            </w:r>
+            <w:r>
+              <w:rPr>
+                <w:color w:val="FF0000"/>
+              </w:rPr>
+              <w:t>limitation, and referred the</w:t>
+            </w:r>
+            <w:r>
+              <w:rPr>
+                <w:color w:val="FF0000"/>
+              </w:rPr>
+              <w:t xml:space="preserve"> reader to </w:t>
+            </w:r>
+            <w:r>
+              <w:rPr>
+                <w:color w:val="FF0000"/>
+              </w:rPr>
+              <w:t>the in-</w:t>
+            </w:r>
+            <w:r>
+              <w:rPr>
+                <w:color w:val="FF0000"/>
+              </w:rPr>
+              <w:t>depth discussion in Ch 8 (method)</w:t>
+            </w:r>
+            <w:r>
+              <w:rPr>
+                <w:color w:val="FF0000"/>
+              </w:rPr>
+              <w:t>.</w:t>
+            </w:r>
+            <w:r>
+              <w:rPr>
+                <w:color w:val="FF0000"/>
+              </w:rPr>
+              <w:t xml:space="preserve"> Also see further responses to comments by CONFIDENTIAL.</w:t>
             </w:r>
           </w:p>
         </w:tc>
@@ -2603,6 +3014,7 @@
           </w:tcPr>
           <w:p>
             <w:r>
+              <w:lastRenderedPageBreak/>
               <w:t>125</w:t>
             </w:r>
           </w:p>
@@ -2614,11 +3026,7 @@
           </w:tcPr>
           <w:p>
             <w:r>
-              <w:t xml:space="preserve">Last </w:t>
-            </w:r>
-            <w:r>
-              <w:lastRenderedPageBreak/>
-              <w:t>paragraph</w:t>
+              <w:t>Last paragraph</w:t>
             </w:r>
           </w:p>
         </w:tc>
@@ -2629,12 +3037,7 @@
           </w:tcPr>
           <w:p>
             <w:r>
-              <w:lastRenderedPageBreak/>
-              <w:t xml:space="preserve">I was confused the first time I read this when you said that the </w:t>
-            </w:r>
-            <w:r>
-              <w:lastRenderedPageBreak/>
-              <w:t>spacecraft's apoapse occurs near the Moon's periapse. It sounded like that had something to do with the optimizer. The 2nd time I read it I realized it was a function of the initial conditions. I'd suggest rewording</w:t>
+              <w:t>I was confused the first time I read this when you said that the spacecraft's apoapse occurs near the Moon's periapse. It sounded like that had something to do with the optimizer. The 2nd time I read it I realized it was a function of the initial conditions. I'd suggest rewording</w:t>
             </w:r>
             <w:r>
               <w:t xml:space="preserve"> </w:t>
@@ -2677,7 +3080,6 @@
           </w:tcPr>
           <w:p>
             <w:r>
-              <w:lastRenderedPageBreak/>
               <w:t>126</w:t>
             </w:r>
           </w:p>
@@ -2784,7 +3186,37 @@
               <w:rPr>
                 <w:color w:val="FF0000"/>
               </w:rPr>
-              <w:t xml:space="preserve">As mentioned in the thesis, the higher order optimisation runs were not able to complete in the time available. Consequently the thrust profile did not diverge significantly from the initial guess, and the thrust vector in the VNC frame is dominated by the rotation from LVLH to VNC. </w:t>
+              <w:t>As mentioned in the thesis, the higher order optimisation runs were not able to complete in the time available. Consequently the thrust profile</w:t>
+            </w:r>
+            <w:r>
+              <w:rPr>
+                <w:color w:val="FF0000"/>
+              </w:rPr>
+              <w:t>s</w:t>
+            </w:r>
+            <w:r>
+              <w:rPr>
+                <w:color w:val="FF0000"/>
+              </w:rPr>
+              <w:t xml:space="preserve"> did not diverge significantly from the initial guess, and the thrust vector in the VNC frame is dominated by the rotation from LVLH to VNC. </w:t>
+            </w:r>
+            <w:r>
+              <w:rPr>
+                <w:color w:val="FF0000"/>
+              </w:rPr>
+              <w:t xml:space="preserve">Unfortunately the raw data from the reduced complexity phase is unavailable </w:t>
+            </w:r>
+            <w:r>
+              <w:rPr>
+                <w:color w:val="FF0000"/>
+              </w:rPr>
+              <w:t xml:space="preserve">for post-processing </w:t>
+            </w:r>
+            <w:r>
+              <w:rPr>
+                <w:color w:val="FF0000"/>
+              </w:rPr>
+              <w:t xml:space="preserve">in Adelaide; </w:t>
             </w:r>
             <w:r>
               <w:rPr>
@@ -2912,7 +3344,7 @@
         <w:tc>
           <w:tcPr>
             <w:tcW w:w="758" w:type="dxa"/>
-            <w:shd w:val="clear" w:color="auto" w:fill="FFFF00"/>
+            <w:shd w:val="clear" w:color="auto" w:fill="auto"/>
           </w:tcPr>
           <w:p>
             <w:r>
@@ -2923,7 +3355,7 @@
         <w:tc>
           <w:tcPr>
             <w:tcW w:w="1477" w:type="dxa"/>
-            <w:shd w:val="clear" w:color="auto" w:fill="FFFF00"/>
+            <w:shd w:val="clear" w:color="auto" w:fill="auto"/>
           </w:tcPr>
           <w:p>
             <w:r>
@@ -2934,7 +3366,7 @@
         <w:tc>
           <w:tcPr>
             <w:tcW w:w="6709" w:type="dxa"/>
-            <w:shd w:val="clear" w:color="auto" w:fill="FFFF00"/>
+            <w:shd w:val="clear" w:color="auto" w:fill="auto"/>
           </w:tcPr>
           <w:p>
             <w:r>
@@ -3001,27 +3433,6 @@
                 <w:color w:val="FF0000"/>
               </w:rPr>
               <w:t>t is an artefact of the computational model.</w:t>
-            </w:r>
-          </w:p>
-          <w:p>
-            <w:pPr>
-              <w:rPr>
-                <w:color w:val="FF0000"/>
-              </w:rPr>
-            </w:pPr>
-          </w:p>
-          <w:p>
-            <w:r>
-              <w:rPr>
-                <w:color w:val="FF0000"/>
-              </w:rPr>
-              <w:t>Ref. Physics (rod crewther?)</w:t>
-            </w:r>
-            <w:r>
-              <w:rPr>
-                <w:color w:val="FF0000"/>
-              </w:rPr>
-              <w:t xml:space="preserve"> try fourier analysis</w:t>
             </w:r>
           </w:p>
         </w:tc>
@@ -3084,6 +3495,7 @@
           </w:tcPr>
           <w:p>
             <w:r>
+              <w:lastRenderedPageBreak/>
               <w:t>141</w:t>
             </w:r>
           </w:p>
@@ -3129,11 +3541,7 @@
           </w:p>
           <w:p>
             <w:r>
-              <w:t xml:space="preserve">As you may have noticed I use different spelling for some words, but I </w:t>
-            </w:r>
-            <w:r>
-              <w:lastRenderedPageBreak/>
-              <w:t>know we're in different parts of the world.</w:t>
+              <w:t>As you may have noticed I use different spelling for some words, but I know we're in different parts of the world.</w:t>
             </w:r>
           </w:p>
           <w:p/>
@@ -3155,7 +3563,6 @@
           </w:tcPr>
           <w:p>
             <w:r>
-              <w:lastRenderedPageBreak/>
               <w:t>141</w:t>
             </w:r>
           </w:p>
@@ -3281,27 +3688,6 @@
               <w:t>evised as recommended.</w:t>
             </w:r>
           </w:p>
-          <w:p>
-            <w:pPr>
-              <w:rPr>
-                <w:color w:val="FF0000"/>
-              </w:rPr>
-            </w:pPr>
-          </w:p>
-          <w:p>
-            <w:pPr>
-              <w:rPr>
-                <w:color w:val="FF0000"/>
-              </w:rPr>
-            </w:pPr>
-            <w:r>
-              <w:rPr>
-                <w:color w:val="FF0000"/>
-                <w:highlight w:val="yellow"/>
-              </w:rPr>
-              <w:t>Fit line to check if assists actually assist?</w:t>
-            </w:r>
-          </w:p>
         </w:tc>
       </w:tr>
       <w:tr>
@@ -3478,31 +3864,29 @@
               </w:rPr>
               <w:t>components.</w:t>
             </w:r>
-          </w:p>
-          <w:p>
-            <w:pPr>
-              <w:rPr>
-                <w:color w:val="FF0000"/>
-              </w:rPr>
-            </w:pPr>
-          </w:p>
-          <w:p>
-            <w:pPr>
-              <w:rPr>
-                <w:color w:val="FF0000"/>
-              </w:rPr>
-            </w:pPr>
-            <w:r>
-              <w:rPr>
-                <w:color w:val="FF0000"/>
-              </w:rPr>
-              <w:t xml:space="preserve">Consequently </w:t>
-            </w:r>
-            <w:r>
-              <w:rPr>
-                <w:color w:val="FF0000"/>
-              </w:rPr>
-              <w:t>“oblateness” labels have been changed to “harmonics”</w:t>
+            <w:r>
+              <w:rPr>
+                <w:color w:val="FF0000"/>
+              </w:rPr>
+              <w:t xml:space="preserve"> Consequently </w:t>
+            </w:r>
+            <w:r>
+              <w:rPr>
+                <w:color w:val="FF0000"/>
+              </w:rPr>
+              <w:t>“</w:t>
+            </w:r>
+            <w:r>
+              <w:rPr>
+                <w:color w:val="FF0000"/>
+              </w:rPr>
+              <w:t>o</w:t>
+            </w:r>
+            <w:r>
+              <w:rPr>
+                <w:color w:val="FF0000"/>
+              </w:rPr>
+              <w:t>blateness” labels have been changed to “harmonics”</w:t>
             </w:r>
             <w:r>
               <w:rPr>
@@ -3751,14 +4135,14 @@
               <w:rPr>
                 <w:color w:val="FF0000"/>
               </w:rPr>
-              <w:t xml:space="preserve">I cannot postprocess the Earth oblateness effects within the lunar frames, and they were not included in the calculation. As seen from Fig </w:t>
+              <w:t xml:space="preserve">I cannot postprocess the Earth oblateness effects within the lunar </w:t>
             </w:r>
             <w:r>
               <w:rPr>
                 <w:color w:val="FF0000"/>
               </w:rPr>
               <w:lastRenderedPageBreak/>
-              <w:t>9.34, they are negligible. T</w:t>
+              <w:t>frames, and they were not included in the calculation. As seen from Fig 9.34, they are negligible. T</w:t>
             </w:r>
             <w:r>
               <w:rPr>
@@ -4297,7 +4681,6 @@
               <w:rPr>
                 <w:color w:val="FF0000"/>
               </w:rPr>
-              <w:lastRenderedPageBreak/>
               <w:t>Figure removed.</w:t>
             </w:r>
           </w:p>
@@ -4447,27 +4830,31 @@
               <w:rPr>
                 <w:color w:val="FF0000"/>
               </w:rPr>
-              <w:t>, and “concave” optimisation referring to highly constrained problems.</w:t>
-            </w:r>
-          </w:p>
-          <w:p>
-            <w:pPr>
-              <w:rPr>
-                <w:color w:val="FF0000"/>
-              </w:rPr>
-            </w:pPr>
-          </w:p>
-          <w:p>
-            <w:pPr>
-              <w:rPr>
-                <w:color w:val="FF0000"/>
-              </w:rPr>
-            </w:pPr>
-            <w:r>
-              <w:rPr>
-                <w:color w:val="FF0000"/>
-              </w:rPr>
-              <w:t>Revised to “non-convex”.</w:t>
+              <w:t xml:space="preserve">, and “concave” optimisation referring </w:t>
+            </w:r>
+            <w:r>
+              <w:rPr>
+                <w:color w:val="FF0000"/>
+              </w:rPr>
+              <w:t xml:space="preserve">to highly constrained problems. </w:t>
+            </w:r>
+            <w:r>
+              <w:rPr>
+                <w:color w:val="FF0000"/>
+              </w:rPr>
+              <w:t>Revised to “non-convex”</w:t>
+            </w:r>
+            <w:r>
+              <w:rPr>
+                <w:color w:val="FF0000"/>
+              </w:rPr>
+              <w:t xml:space="preserve"> to avoid confusion</w:t>
+            </w:r>
+            <w:r>
+              <w:rPr>
+                <w:color w:val="FF0000"/>
+              </w:rPr>
+              <w:t>.</w:t>
             </w:r>
           </w:p>
         </w:tc>
@@ -4591,6 +4978,77 @@
     </w:p>
     <w:p>
       <w:pPr>
+        <w:pStyle w:val="ListParagraph"/>
+        <w:numPr>
+          <w:ilvl w:val="0"/>
+          <w:numId w:val="1"/>
+        </w:numPr>
+        <w:spacing w:after="0" w:line="240" w:lineRule="auto"/>
+      </w:pPr>
+      <w:r>
+        <w:t>A small amount of text has been included addressing this issue, but I think</w:t>
+      </w:r>
+      <w:r>
+        <w:t xml:space="preserve"> </w:t>
+      </w:r>
+      <w:r>
+        <w:t>more is needed to discuss variations in the trajectory across a potential</w:t>
+      </w:r>
+      <w:r>
+        <w:t xml:space="preserve"> </w:t>
+      </w:r>
+      <w:r>
+        <w:t>launch period. What differences exist as the launch day changes?</w:t>
+      </w:r>
+    </w:p>
+    <w:p>
+      <w:pPr>
+        <w:pStyle w:val="ListParagraph"/>
+        <w:numPr>
+          <w:ilvl w:val="0"/>
+          <w:numId w:val="1"/>
+        </w:numPr>
+        <w:spacing w:after="0" w:line="240" w:lineRule="auto"/>
+      </w:pPr>
+      <w:r>
+        <w:t>What if the GTO orbit has a different geometry? Can this mission start from a</w:t>
+      </w:r>
+      <w:r>
+        <w:t xml:space="preserve"> </w:t>
+      </w:r>
+      <w:r>
+        <w:t>lower orbit? I'm sure it can, but the duration of time that it remained within</w:t>
+      </w:r>
+      <w:r>
+        <w:t xml:space="preserve"> </w:t>
+      </w:r>
+      <w:r>
+        <w:t>the van Allen belts would increase. Some discussion is warranted.</w:t>
+      </w:r>
+      <w:r>
+        <w:t xml:space="preserve"> </w:t>
+      </w:r>
+      <w:r>
+        <w:br/>
+      </w:r>
+      <w:r>
+        <w:t>It would be a great result if you found that any launch date used the same</w:t>
+      </w:r>
+      <w:r>
+        <w:t xml:space="preserve"> </w:t>
+      </w:r>
+      <w:r>
+        <w:t>thrusting profile for at least a week or so. Then you could use that week to</w:t>
+      </w:r>
+      <w:r>
+        <w:t xml:space="preserve"> </w:t>
+      </w:r>
+      <w:r>
+        <w:t>re-optimize the details of the launch, including launch errors.</w:t>
+      </w:r>
+    </w:p>
+    <w:p>
+      <w:pPr>
         <w:spacing w:after="0" w:line="240" w:lineRule="auto"/>
       </w:pPr>
     </w:p>
@@ -4605,9 +5063,66 @@
       <w:r>
         <w:rPr>
           <w:color w:val="FF0000"/>
-          <w:highlight w:val="yellow"/>
-        </w:rPr>
-        <w:t>Contingencies / safe modes, particularly lunar capture</w:t>
+        </w:rPr>
+        <w:t xml:space="preserve">Unfortunately the duration of the project, and the computational difficulties that arose, prevented me from examining contingencies and safe modes resulting from launch slip or partial launch failure and their effects on the lunar capture window. While this would be a </w:t>
+      </w:r>
+      <w:r>
+        <w:rPr>
+          <w:color w:val="FF0000"/>
+        </w:rPr>
+        <w:lastRenderedPageBreak/>
+        <w:t>very interesting topic, it would warrant an entire PhD by itself. The procedure I have developed should be utilised at IRS Stuttgart to develop these contingencies before launch.</w:t>
+      </w:r>
+    </w:p>
+    <w:p>
+      <w:pPr>
+        <w:spacing w:after="0" w:line="240" w:lineRule="auto"/>
+        <w:ind w:left="709"/>
+        <w:rPr>
+          <w:color w:val="FF0000"/>
+        </w:rPr>
+      </w:pPr>
+      <w:r>
+        <w:rPr>
+          <w:color w:val="FF0000"/>
+        </w:rPr>
+        <w:t>A c</w:t>
+      </w:r>
+      <w:r>
+        <w:rPr>
+          <w:color w:val="FF0000"/>
+        </w:rPr>
+        <w:t xml:space="preserve">omment </w:t>
+      </w:r>
+      <w:r>
+        <w:rPr>
+          <w:color w:val="FF0000"/>
+        </w:rPr>
+        <w:t xml:space="preserve">has been </w:t>
+      </w:r>
+      <w:r>
+        <w:rPr>
+          <w:color w:val="FF0000"/>
+        </w:rPr>
+        <w:t xml:space="preserve">added in </w:t>
+      </w:r>
+      <w:r>
+        <w:rPr>
+          <w:color w:val="FF0000"/>
+        </w:rPr>
+        <w:t>“</w:t>
+      </w:r>
+      <w:r>
+        <w:rPr>
+          <w:color w:val="FF0000"/>
+        </w:rPr>
+        <w:t>further work</w:t>
+      </w:r>
+      <w:r>
+        <w:rPr>
+          <w:color w:val="FF0000"/>
+        </w:rPr>
+        <w:t>” highlighting this.</w:t>
       </w:r>
     </w:p>
     <w:p>
@@ -4625,19 +5140,13 @@
         <w:spacing w:after="0" w:line="240" w:lineRule="auto"/>
       </w:pPr>
       <w:r>
-        <w:t>A small amount of text has been included addressing this issue, but I think</w:t>
+        <w:t>Are there constraints in how quickly the spacecraft can rotate? How quickly</w:t>
       </w:r>
       <w:r>
         <w:t xml:space="preserve"> </w:t>
       </w:r>
       <w:r>
-        <w:t>more is needed to discuss variations in the trajectory across a potential</w:t>
-      </w:r>
-      <w:r>
-        <w:t xml:space="preserve"> </w:t>
-      </w:r>
-      <w:r>
-        <w:t>launch period. What differences exist as the launch day changes?</w:t>
+        <w:t>DOES the spacecraft rotate during each phase?</w:t>
       </w:r>
     </w:p>
     <w:p>
@@ -4656,9 +5165,26 @@
       <w:r>
         <w:rPr>
           <w:color w:val="FF0000"/>
-          <w:highlight w:val="yellow"/>
-        </w:rPr>
-        <w:t>Contingencies for launch date</w:t>
+        </w:rPr>
+        <w:t>The spacecraft is specified to 1° per second, as noted in Section 2.5.</w:t>
+      </w:r>
+      <w:r>
+        <w:rPr>
+          <w:color w:val="FF0000"/>
+        </w:rPr>
+        <w:t xml:space="preserve"> A comment has been added </w:t>
+      </w:r>
+      <w:r>
+        <w:rPr>
+          <w:color w:val="FF0000"/>
+        </w:rPr>
+        <w:t>comparing</w:t>
+      </w:r>
+      <w:r>
+        <w:rPr>
+          <w:color w:val="FF0000"/>
+        </w:rPr>
+        <w:t xml:space="preserve"> the maximum rotation speed as found in the results.</w:t>
       </w:r>
     </w:p>
     <w:p>
@@ -4676,44 +5202,34 @@
         <w:spacing w:after="0" w:line="240" w:lineRule="auto"/>
       </w:pPr>
       <w:r>
-        <w:t>What if the GTO orbit has a different geometry? Can this mission start from a</w:t>
+        <w:t>It would be interesting to show a short segment, where you can see when the</w:t>
       </w:r>
       <w:r>
         <w:t xml:space="preserve"> </w:t>
       </w:r>
       <w:r>
-        <w:t>lower orbit? I'm sure it can, but the duration of time that it remained within</w:t>
+        <w:t>spacecraft is charging its solar panels and when it is actively thrusting. I'm</w:t>
       </w:r>
       <w:r>
         <w:t xml:space="preserve"> </w:t>
       </w:r>
       <w:r>
-        <w:t>the van Allen belts would increase. Some discussion is warranted.</w:t>
+        <w:t>sure there are periods where these are separate and other periods where</w:t>
       </w:r>
       <w:r>
         <w:t xml:space="preserve"> </w:t>
       </w:r>
       <w:r>
-        <w:br/>
-      </w:r>
-      <w:r>
-        <w:t>It would be a great result if you found that any launch date used the same</w:t>
-      </w:r>
-      <w:r>
-        <w:t xml:space="preserve"> </w:t>
-      </w:r>
-      <w:r>
-        <w:t xml:space="preserve">thrusting profile </w:t>
-      </w:r>
-      <w:r>
-        <w:lastRenderedPageBreak/>
-        <w:t>for at least a week or so. Then you could use that week to</w:t>
-      </w:r>
-      <w:r>
-        <w:t xml:space="preserve"> </w:t>
-      </w:r>
-      <w:r>
-        <w:t>re-optimize the details of the launch, including launch errors.</w:t>
+        <w:t xml:space="preserve">you can charge </w:t>
+      </w:r>
+      <w:r>
+        <w:rPr>
+          <w:b/>
+        </w:rPr>
+        <w:t>while</w:t>
+      </w:r>
+      <w:r>
+        <w:t xml:space="preserve"> thrusting.</w:t>
       </w:r>
     </w:p>
     <w:p>
@@ -4732,160 +5248,8 @@
       <w:r>
         <w:rPr>
           <w:color w:val="FF0000"/>
-          <w:highlight w:val="yellow"/>
-        </w:rPr>
-        <w:t>Contingencies for partial launch failure</w:t>
-      </w:r>
-    </w:p>
-    <w:p>
-      <w:pPr>
-        <w:spacing w:after="0" w:line="240" w:lineRule="auto"/>
-        <w:ind w:left="709"/>
-        <w:rPr>
-          <w:color w:val="FF0000"/>
-        </w:rPr>
-      </w:pPr>
-    </w:p>
-    <w:p>
-      <w:pPr>
-        <w:spacing w:after="0" w:line="240" w:lineRule="auto"/>
-      </w:pPr>
-    </w:p>
-    <w:p>
-      <w:pPr>
-        <w:pStyle w:val="ListParagraph"/>
-        <w:numPr>
-          <w:ilvl w:val="0"/>
-          <w:numId w:val="1"/>
-        </w:numPr>
-        <w:spacing w:after="0" w:line="240" w:lineRule="auto"/>
-      </w:pPr>
-      <w:r>
-        <w:t>Are there constraints in how quickly the spacecraft can rotate? How quickly</w:t>
-      </w:r>
-      <w:r>
-        <w:t xml:space="preserve"> </w:t>
-      </w:r>
-      <w:r>
-        <w:t>DOES the spacecraft rotate during each phase?</w:t>
-      </w:r>
-    </w:p>
-    <w:p>
-      <w:pPr>
-        <w:spacing w:after="0" w:line="240" w:lineRule="auto"/>
-      </w:pPr>
-    </w:p>
-    <w:p>
-      <w:pPr>
-        <w:spacing w:after="0" w:line="240" w:lineRule="auto"/>
-        <w:ind w:left="709"/>
-        <w:rPr>
-          <w:color w:val="FF0000"/>
-        </w:rPr>
-      </w:pPr>
-      <w:r>
-        <w:rPr>
-          <w:color w:val="FF0000"/>
-        </w:rPr>
-        <w:t>The spacecraft is specified to 1° per second, as noted in Section 2.5.</w:t>
-      </w:r>
-    </w:p>
-    <w:p>
-      <w:pPr>
-        <w:spacing w:after="0" w:line="240" w:lineRule="auto"/>
-        <w:ind w:left="709"/>
-        <w:rPr>
-          <w:color w:val="FF0000"/>
-        </w:rPr>
-      </w:pPr>
-      <w:r>
-        <w:rPr>
-          <w:color w:val="FF0000"/>
-          <w:highlight w:val="yellow"/>
-        </w:rPr>
-        <w:t>Plot rate of change of attitude in VNC frame?</w:t>
-      </w:r>
-    </w:p>
-    <w:p>
-      <w:pPr>
-        <w:spacing w:after="0" w:line="240" w:lineRule="auto"/>
-        <w:ind w:left="709"/>
-        <w:rPr>
-          <w:color w:val="FF0000"/>
-        </w:rPr>
-      </w:pPr>
-      <w:r>
-        <w:rPr>
-          <w:color w:val="FF0000"/>
-          <w:highlight w:val="yellow"/>
-        </w:rPr>
-        <w:t>Create Section 7.1.2, Resolution of attitude control system within modelling?</w:t>
-      </w:r>
-    </w:p>
-    <w:p>
-      <w:pPr>
-        <w:spacing w:after="0" w:line="240" w:lineRule="auto"/>
-      </w:pPr>
-    </w:p>
-    <w:p>
-      <w:pPr>
-        <w:pStyle w:val="ListParagraph"/>
-        <w:numPr>
-          <w:ilvl w:val="0"/>
-          <w:numId w:val="1"/>
-        </w:numPr>
-        <w:spacing w:after="0" w:line="240" w:lineRule="auto"/>
-      </w:pPr>
-      <w:r>
-        <w:t>It would be interesting to show a short segment, where you can see when the</w:t>
-      </w:r>
-      <w:r>
-        <w:t xml:space="preserve"> </w:t>
-      </w:r>
-      <w:r>
-        <w:t>spacecraft is charging its solar panels and when it is actively thrusting. I'm</w:t>
-      </w:r>
-      <w:r>
-        <w:t xml:space="preserve"> </w:t>
-      </w:r>
-      <w:r>
-        <w:t>sure there are periods where these are separate and other periods where</w:t>
-      </w:r>
-      <w:r>
-        <w:t xml:space="preserve"> </w:t>
-      </w:r>
-      <w:r>
-        <w:t xml:space="preserve">you can charge </w:t>
-      </w:r>
-      <w:r>
-        <w:rPr>
-          <w:b/>
-        </w:rPr>
-        <w:t>while</w:t>
-      </w:r>
-      <w:r>
-        <w:t xml:space="preserve"> thrusting.</w:t>
-      </w:r>
-    </w:p>
-    <w:p>
-      <w:pPr>
-        <w:spacing w:after="0" w:line="240" w:lineRule="auto"/>
-      </w:pPr>
-    </w:p>
-    <w:p>
-      <w:pPr>
-        <w:spacing w:after="0" w:line="240" w:lineRule="auto"/>
-        <w:ind w:left="709"/>
-        <w:rPr>
-          <w:color w:val="FF0000"/>
-        </w:rPr>
-      </w:pPr>
-      <w:r>
-        <w:rPr>
-          <w:color w:val="FF0000"/>
-          <w:highlight w:val="yellow"/>
-        </w:rPr>
-        <w:t>Overlap with CONFIDENTIAL issue #1</w:t>
+        </w:rPr>
+        <w:t>See responses to comments by CONFIDENTIAL.</w:t>
       </w:r>
     </w:p>
     <w:p>
@@ -5055,75 +5419,109 @@
         <w:ind w:left="709"/>
         <w:rPr>
           <w:color w:val="FF0000"/>
-          <w:highlight w:val="yellow"/>
         </w:rPr>
       </w:pPr>
       <w:r>
         <w:rPr>
           <w:color w:val="FF0000"/>
-          <w:highlight w:val="yellow"/>
-        </w:rPr>
-        <w:t>Verify sun angle</w:t>
-      </w:r>
-    </w:p>
-    <w:p>
-      <w:pPr>
-        <w:spacing w:after="0" w:line="240" w:lineRule="auto"/>
-        <w:ind w:left="709"/>
-        <w:rPr>
-          <w:color w:val="FF0000"/>
-          <w:highlight w:val="yellow"/>
-        </w:rPr>
-      </w:pPr>
-      <w:r>
-        <w:rPr>
-          <w:color w:val="FF0000"/>
-          <w:highlight w:val="yellow"/>
-        </w:rPr>
-        <w:t>Verify power generation esp. during arcjet – examine individual revolutions</w:t>
-      </w:r>
-    </w:p>
-    <w:p>
-      <w:pPr>
-        <w:spacing w:after="0" w:line="240" w:lineRule="auto"/>
-        <w:ind w:left="709"/>
-        <w:rPr>
-          <w:color w:val="FF0000"/>
-        </w:rPr>
-      </w:pPr>
-      <w:r>
-        <w:rPr>
-          <w:color w:val="FF0000"/>
-          <w:highlight w:val="yellow"/>
-        </w:rPr>
-        <w:t>Verify extent of eclipses</w:t>
-      </w:r>
-    </w:p>
-    <w:p>
-      <w:pPr>
-        <w:spacing w:after="0" w:line="240" w:lineRule="auto"/>
-        <w:ind w:left="709"/>
-        <w:rPr>
-          <w:color w:val="FF0000"/>
-        </w:rPr>
-      </w:pPr>
-      <w:r>
-        <w:rPr>
-          <w:color w:val="FF0000"/>
-        </w:rPr>
-        <w:t>GTO orbits are inertial. Maybe the</w:t>
-      </w:r>
-      <w:r>
-        <w:rPr>
-          <w:color w:val="FF0000"/>
-        </w:rPr>
-        <w:t xml:space="preserve"> “vast majority”</w:t>
-      </w:r>
-      <w:r>
-        <w:rPr>
-          <w:color w:val="FF0000"/>
-        </w:rPr>
-        <w:t xml:space="preserve"> have a sunpointing apogee when they are launched, but over the course of a year this would change (except for the special – and unusual – case of a sun-synchronous GTO). </w:t>
+        </w:rPr>
+        <w:t xml:space="preserve">A maximum of </w:t>
+      </w:r>
+      <w:r>
+        <w:rPr>
+          <w:color w:val="FF0000"/>
+        </w:rPr>
+        <w:t>80</w:t>
+      </w:r>
+      <w:r>
+        <w:rPr>
+          <w:color w:val="FF0000"/>
+        </w:rPr>
+        <w:t xml:space="preserve">1 </w:t>
+      </w:r>
+      <w:r>
+        <w:rPr>
+          <w:color w:val="FF0000"/>
+        </w:rPr>
+        <w:t xml:space="preserve">W </w:t>
+      </w:r>
+      <w:r>
+        <w:rPr>
+          <w:color w:val="FF0000"/>
+        </w:rPr>
+        <w:t xml:space="preserve">is </w:t>
+      </w:r>
+      <w:r>
+        <w:rPr>
+          <w:color w:val="FF0000"/>
+        </w:rPr>
+        <w:t>draw</w:t>
+      </w:r>
+      <w:r>
+        <w:rPr>
+          <w:color w:val="FF0000"/>
+        </w:rPr>
+        <w:t>n</w:t>
+      </w:r>
+      <w:r>
+        <w:rPr>
+          <w:color w:val="FF0000"/>
+        </w:rPr>
+        <w:t xml:space="preserve"> for arcjet, </w:t>
+      </w:r>
+      <w:r>
+        <w:rPr>
+          <w:color w:val="FF0000"/>
+        </w:rPr>
+        <w:t>but the power generated by the panels is essentially a sinusoid with an amplitude of 1454</w:t>
+      </w:r>
+      <w:r>
+        <w:rPr>
+          <w:color w:val="FF0000"/>
+        </w:rPr>
+        <w:t xml:space="preserve"> W. </w:t>
+      </w:r>
+      <w:r>
+        <w:rPr>
+          <w:color w:val="FF0000"/>
+        </w:rPr>
+        <w:t>Consequently there is almost always more power available than required, and no battery cycling occurs. This has now been highlighted in Ch 6</w:t>
+      </w:r>
+      <w:r>
+        <w:rPr>
+          <w:color w:val="FF0000"/>
+        </w:rPr>
+        <w:t>.3, a</w:t>
+      </w:r>
+      <w:r>
+        <w:rPr>
+          <w:color w:val="FF0000"/>
+        </w:rPr>
+        <w:t>nd T</w:t>
+      </w:r>
+      <w:r>
+        <w:rPr>
+          <w:color w:val="FF0000"/>
+        </w:rPr>
+        <w:t xml:space="preserve">able </w:t>
+      </w:r>
+      <w:r>
+        <w:rPr>
+          <w:color w:val="FF0000"/>
+        </w:rPr>
+        <w:t>6</w:t>
+      </w:r>
+      <w:r>
+        <w:rPr>
+          <w:color w:val="FF0000"/>
+        </w:rPr>
+        <w:t>.1</w:t>
+      </w:r>
+      <w:r>
+        <w:rPr>
+          <w:color w:val="FF0000"/>
+        </w:rPr>
+        <w:t>.</w:t>
       </w:r>
     </w:p>
     <w:p>
@@ -5146,9 +5544,50 @@
       <w:r>
         <w:rPr>
           <w:color w:val="FF0000"/>
-          <w:highlight w:val="yellow"/>
-        </w:rPr>
-        <w:t>The Ascent phase had a sunpointing perigee at launch, resulting in no eclipses. I have added a comment to this regard.</w:t>
+        </w:rPr>
+        <w:t>GTO orbits are inertial. Maybe the</w:t>
+      </w:r>
+      <w:r>
+        <w:rPr>
+          <w:color w:val="FF0000"/>
+        </w:rPr>
+        <w:t xml:space="preserve"> “vast majority”</w:t>
+      </w:r>
+      <w:r>
+        <w:rPr>
+          <w:color w:val="FF0000"/>
+        </w:rPr>
+        <w:t xml:space="preserve"> have a sunpointing apogee when they are launched, but over the course of a year this would change (except for the special – and unusual – case of a sun-synchronous GTO). </w:t>
+      </w:r>
+      <w:r>
+        <w:rPr>
+          <w:color w:val="FF0000"/>
+        </w:rPr>
+        <w:t>By coincidence, t</w:t>
+      </w:r>
+      <w:r>
+        <w:rPr>
+          <w:color w:val="FF0000"/>
+        </w:rPr>
+        <w:t>he a</w:t>
+      </w:r>
+      <w:r>
+        <w:rPr>
+          <w:color w:val="FF0000"/>
+        </w:rPr>
+        <w:t xml:space="preserve">scent phase had a sunpointing perigee at launch, resulting in no eclipses. I have added a comment </w:t>
+      </w:r>
+      <w:r>
+        <w:rPr>
+          <w:color w:val="FF0000"/>
+        </w:rPr>
+        <w:t xml:space="preserve">explaining </w:t>
+      </w:r>
+      <w:r>
+        <w:rPr>
+          <w:color w:val="FF0000"/>
+        </w:rPr>
+        <w:t>this.</w:t>
       </w:r>
     </w:p>
     <w:p>
@@ -5176,20 +5615,23 @@
         <w:ind w:left="709"/>
       </w:pPr>
       <w:r>
+        <w:t>Despite the fact that the PhD candidate did not implement an end-to-end</w:t>
+      </w:r>
+      <w:r>
+        <w:t xml:space="preserve"> </w:t>
+      </w:r>
+      <w:r>
+        <w:t>optimization, there are ways to improve the solution and take better</w:t>
+      </w:r>
+      <w:r>
+        <w:t xml:space="preserve"> </w:t>
+      </w:r>
+      <w:r>
+        <w:t xml:space="preserve">advantage of the existing </w:t>
+      </w:r>
+      <w:r>
         <w:lastRenderedPageBreak/>
-        <w:t>Despite the fact that the PhD candidate did not implement an end-to-end</w:t>
-      </w:r>
-      <w:r>
-        <w:t xml:space="preserve"> </w:t>
-      </w:r>
-      <w:r>
-        <w:t>optimization, there are ways to improve the solution and take better</w:t>
-      </w:r>
-      <w:r>
-        <w:t xml:space="preserve"> </w:t>
-      </w:r>
-      <w:r>
-        <w:t>advantage of the existing "perturbations" , which was one of the key</w:t>
+        <w:t>"perturbations" , which was one of the key</w:t>
       </w:r>
       <w:r>
         <w:t xml:space="preserve"> </w:t>
@@ -5563,24 +6005,28 @@
     </w:p>
     <w:p>
       <w:r>
-        <w:t>Added submission date.</w:t>
+        <w:t>Fixed</w:t>
+      </w:r>
+      <w:r>
+        <w:t xml:space="preserve"> submission date.</w:t>
       </w:r>
     </w:p>
     <w:p>
-      <w:r>
-        <w:rPr>
-          <w:highlight w:val="yellow"/>
-        </w:rPr>
-        <w:t>Added labels to Fig. 1.1 (p. 2) for Ka-band and S-band.</w:t>
+      <w:bookmarkStart w:id="0" w:name="_GoBack"/>
+      <w:bookmarkEnd w:id="0"/>
+      <w:r>
+        <w:t xml:space="preserve">Adjustment to au-standard.bbx </w:t>
+      </w:r>
+      <w:r>
+        <w:t xml:space="preserve">\printurldate </w:t>
+      </w:r>
+      <w:r>
+        <w:t>due to updated version of biblatex.</w:t>
       </w:r>
     </w:p>
     <w:p>
       <w:r>
-        <w:rPr>
-          <w:highlight w:val="yellow"/>
-        </w:rPr>
-        <w:lastRenderedPageBreak/>
-        <w:t>Added explanation of negative time axis during ascent phase.</w:t>
+        <w:t>Citation for ISRO image.</w:t>
       </w:r>
     </w:p>
     <w:sectPr>
@@ -6771,7 +7217,7 @@
 </file>
 
 <file path=customXml/itemProps1.xml><?xml version="1.0" encoding="utf-8"?>
-<ds:datastoreItem xmlns:ds="http://schemas.openxmlformats.org/officeDocument/2006/customXml" ds:itemID="{0D661583-75D3-4F93-92A7-B6E96D7E35CC}">
+<ds:datastoreItem xmlns:ds="http://schemas.openxmlformats.org/officeDocument/2006/customXml" ds:itemID="{87BA9BC0-2E7D-405E-BC96-FE12593011A1}">
   <ds:schemaRefs>
     <ds:schemaRef ds:uri="http://schemas.openxmlformats.org/officeDocument/2006/bibliography"/>
   </ds:schemaRefs>

</xml_diff>

<commit_message>
Ben + Matt's review.
</commit_message>
<xml_diff>
--- a/Thesis_Rejoinder.docx
+++ b/Thesis_Rejoinder.docx
@@ -226,7 +226,19 @@
               <w:rPr>
                 <w:color w:val="FF0000"/>
               </w:rPr>
-              <w:t>, it’s pretty amazing, but it corresponds exactly to a mass bit of 18μg fired at 1Hz.</w:t>
+              <w:t xml:space="preserve">, it’s pretty amazing, but it corresponds exactly to a mass bit of 18μg </w:t>
+            </w:r>
+            <w:r>
+              <w:rPr>
+                <w:color w:val="FF0000"/>
+              </w:rPr>
+              <w:t xml:space="preserve">per pulse </w:t>
+            </w:r>
+            <w:r>
+              <w:rPr>
+                <w:color w:val="FF0000"/>
+              </w:rPr>
+              <w:t>fired at 1Hz.</w:t>
             </w:r>
           </w:p>
         </w:tc>
@@ -263,7 +275,13 @@
               <w:t>and kg. I'd suggest converting t</w:t>
             </w:r>
             <w:r>
-              <w:t>he29176.82 hours to days (that's such a large number of hours that it's meaningless to me!).</w:t>
+              <w:t>he</w:t>
+            </w:r>
+            <w:r>
+              <w:t xml:space="preserve"> </w:t>
+            </w:r>
+            <w:r>
+              <w:t>29176.82 hours to days (that's such a large number of hours that it's meaningless to me!).</w:t>
             </w:r>
           </w:p>
           <w:p/>
@@ -296,6 +314,12 @@
                 <w:color w:val="FF0000"/>
               </w:rPr>
               <w:t xml:space="preserve"> initial use.</w:t>
+            </w:r>
+            <w:r>
+              <w:rPr>
+                <w:color w:val="FF0000"/>
+              </w:rPr>
+              <w:t xml:space="preserve"> 2 significant figures removed from each number.</w:t>
             </w:r>
           </w:p>
         </w:tc>
@@ -362,13 +386,19 @@
               <w:rPr>
                 <w:color w:val="FF0000"/>
               </w:rPr>
-              <w:t>later</w:t>
+              <w:t>final</w:t>
             </w:r>
             <w:r>
               <w:rPr>
                 <w:color w:val="FF0000"/>
               </w:rPr>
               <w:t xml:space="preserve"> comment</w:t>
+            </w:r>
+            <w:r>
+              <w:rPr>
+                <w:color w:val="FF0000"/>
+              </w:rPr>
+              <w:t xml:space="preserve"> from this examiner</w:t>
             </w:r>
             <w:r>
               <w:rPr>
@@ -836,6 +866,23 @@
               <w:t>49</w:t>
             </w:r>
           </w:p>
+          <w:p/>
+          <w:p/>
+          <w:p/>
+          <w:p/>
+          <w:p>
+            <w:pPr>
+              <w:rPr>
+                <w:color w:val="FF0000"/>
+              </w:rPr>
+            </w:pPr>
+            <w:r>
+              <w:rPr>
+                <w:color w:val="FF0000"/>
+              </w:rPr>
+              <w:t>71</w:t>
+            </w:r>
+          </w:p>
         </w:tc>
         <w:tc>
           <w:tcPr>
@@ -933,6 +980,26 @@
               <w:t>53</w:t>
             </w:r>
           </w:p>
+          <w:p/>
+          <w:p/>
+          <w:p/>
+          <w:p/>
+          <w:p/>
+          <w:p/>
+          <w:p/>
+          <w:p>
+            <w:pPr>
+              <w:rPr>
+                <w:color w:val="FF0000"/>
+              </w:rPr>
+            </w:pPr>
+            <w:r>
+              <w:rPr>
+                <w:color w:val="FF0000"/>
+              </w:rPr>
+              <w:t>69</w:t>
+            </w:r>
+          </w:p>
         </w:tc>
         <w:tc>
           <w:tcPr>
@@ -1032,6 +1099,22 @@
               <w:t>54</w:t>
             </w:r>
           </w:p>
+          <w:p/>
+          <w:p/>
+          <w:p/>
+          <w:p>
+            <w:pPr>
+              <w:rPr>
+                <w:color w:val="FF0000"/>
+              </w:rPr>
+            </w:pPr>
+            <w:r>
+              <w:rPr>
+                <w:color w:val="FF0000"/>
+              </w:rPr>
+              <w:t>70</w:t>
+            </w:r>
+          </w:p>
         </w:tc>
         <w:tc>
           <w:tcPr>
@@ -1088,6 +1171,21 @@
               <w:t>58</w:t>
             </w:r>
           </w:p>
+          <w:p/>
+          <w:p/>
+          <w:p>
+            <w:pPr>
+              <w:rPr>
+                <w:color w:val="FF0000"/>
+              </w:rPr>
+            </w:pPr>
+            <w:r>
+              <w:rPr>
+                <w:color w:val="FF0000"/>
+              </w:rPr>
+              <w:t>50</w:t>
+            </w:r>
+          </w:p>
         </w:tc>
         <w:tc>
           <w:tcPr>
@@ -1152,6 +1250,21 @@
               <w:t>63</w:t>
             </w:r>
           </w:p>
+          <w:p/>
+          <w:p/>
+          <w:p>
+            <w:pPr>
+              <w:rPr>
+                <w:color w:val="FF0000"/>
+              </w:rPr>
+            </w:pPr>
+            <w:r>
+              <w:rPr>
+                <w:color w:val="FF0000"/>
+              </w:rPr>
+              <w:t>56</w:t>
+            </w:r>
+          </w:p>
         </w:tc>
         <w:tc>
           <w:tcPr>
@@ -1231,6 +1344,22 @@
               <w:t>65</w:t>
             </w:r>
           </w:p>
+          <w:p/>
+          <w:p/>
+          <w:p/>
+          <w:p>
+            <w:pPr>
+              <w:rPr>
+                <w:color w:val="FF0000"/>
+              </w:rPr>
+            </w:pPr>
+            <w:r>
+              <w:rPr>
+                <w:color w:val="FF0000"/>
+              </w:rPr>
+              <w:t>58</w:t>
+            </w:r>
+          </w:p>
         </w:tc>
         <w:tc>
           <w:tcPr>
@@ -1316,6 +1445,21 @@
               <w:t>71</w:t>
             </w:r>
           </w:p>
+          <w:p/>
+          <w:p/>
+          <w:p>
+            <w:pPr>
+              <w:rPr>
+                <w:color w:val="FF0000"/>
+              </w:rPr>
+            </w:pPr>
+            <w:r>
+              <w:rPr>
+                <w:color w:val="FF0000"/>
+              </w:rPr>
+              <w:t>64</w:t>
+            </w:r>
+          </w:p>
         </w:tc>
         <w:tc>
           <w:tcPr>
@@ -1393,6 +1537,20 @@
               <w:t>71</w:t>
             </w:r>
           </w:p>
+          <w:p/>
+          <w:p>
+            <w:pPr>
+              <w:rPr>
+                <w:color w:val="FF0000"/>
+              </w:rPr>
+            </w:pPr>
+            <w:r>
+              <w:rPr>
+                <w:color w:val="FF0000"/>
+              </w:rPr>
+              <w:t>64</w:t>
+            </w:r>
+          </w:p>
         </w:tc>
         <w:tc>
           <w:tcPr>
@@ -1442,6 +1600,21 @@
               <w:t>72</w:t>
             </w:r>
           </w:p>
+          <w:p/>
+          <w:p/>
+          <w:p>
+            <w:pPr>
+              <w:rPr>
+                <w:color w:val="FF0000"/>
+              </w:rPr>
+            </w:pPr>
+            <w:r>
+              <w:rPr>
+                <w:color w:val="FF0000"/>
+              </w:rPr>
+              <w:t>65</w:t>
+            </w:r>
+          </w:p>
         </w:tc>
         <w:tc>
           <w:tcPr>
@@ -1493,13 +1666,101 @@
               <w:t>72</w:t>
             </w:r>
           </w:p>
+          <w:p/>
+          <w:p/>
+          <w:p/>
+          <w:p/>
+          <w:p/>
+          <w:p/>
+          <w:p/>
+          <w:p>
+            <w:pPr>
+              <w:rPr>
+                <w:color w:val="FF0000"/>
+              </w:rPr>
+            </w:pPr>
+            <w:r>
+              <w:rPr>
+                <w:color w:val="FF0000"/>
+              </w:rPr>
+              <w:t>64-65</w:t>
+            </w:r>
+          </w:p>
         </w:tc>
         <w:tc>
           <w:tcPr>
             <w:tcW w:w="1477" w:type="dxa"/>
             <w:shd w:val="clear" w:color="auto" w:fill="auto"/>
           </w:tcPr>
-          <w:p/>
+          <w:p>
+            <w:pPr>
+              <w:rPr>
+                <w:color w:val="FF0000"/>
+              </w:rPr>
+            </w:pPr>
+          </w:p>
+          <w:p>
+            <w:pPr>
+              <w:rPr>
+                <w:color w:val="FF0000"/>
+              </w:rPr>
+            </w:pPr>
+          </w:p>
+          <w:p>
+            <w:pPr>
+              <w:rPr>
+                <w:color w:val="FF0000"/>
+              </w:rPr>
+            </w:pPr>
+          </w:p>
+          <w:p>
+            <w:pPr>
+              <w:rPr>
+                <w:color w:val="FF0000"/>
+              </w:rPr>
+            </w:pPr>
+          </w:p>
+          <w:p>
+            <w:pPr>
+              <w:rPr>
+                <w:color w:val="FF0000"/>
+              </w:rPr>
+            </w:pPr>
+          </w:p>
+          <w:p>
+            <w:pPr>
+              <w:rPr>
+                <w:color w:val="FF0000"/>
+              </w:rPr>
+            </w:pPr>
+          </w:p>
+          <w:p>
+            <w:pPr>
+              <w:rPr>
+                <w:color w:val="FF0000"/>
+              </w:rPr>
+            </w:pPr>
+          </w:p>
+          <w:p>
+            <w:pPr>
+              <w:rPr>
+                <w:color w:val="FF0000"/>
+              </w:rPr>
+            </w:pPr>
+          </w:p>
+          <w:p>
+            <w:pPr>
+              <w:rPr>
+                <w:color w:val="FF0000"/>
+              </w:rPr>
+            </w:pPr>
+            <w:r>
+              <w:rPr>
+                <w:color w:val="FF0000"/>
+              </w:rPr>
+              <w:t>Figs 8.14a, 8.24, 8.33, 8.42a, 8.50a, 8.57</w:t>
+            </w:r>
+          </w:p>
         </w:tc>
         <w:tc>
           <w:tcPr>
@@ -1522,31 +1783,7 @@
               <w:rPr>
                 <w:color w:val="FF0000"/>
               </w:rPr>
-              <w:t>T</w:t>
-            </w:r>
-            <w:r>
-              <w:rPr>
-                <w:color w:val="FF0000"/>
-              </w:rPr>
-              <w:t xml:space="preserve">he section </w:t>
-            </w:r>
-            <w:r>
-              <w:rPr>
-                <w:color w:val="FF0000"/>
-              </w:rPr>
-              <w:t>h</w:t>
-            </w:r>
-            <w:r>
-              <w:rPr>
-                <w:color w:val="FF0000"/>
-              </w:rPr>
-              <w:t xml:space="preserve">as </w:t>
-            </w:r>
-            <w:r>
-              <w:rPr>
-                <w:color w:val="FF0000"/>
-              </w:rPr>
-              <w:t xml:space="preserve">been </w:t>
+              <w:t xml:space="preserve">The section has been </w:t>
             </w:r>
             <w:r>
               <w:rPr>
@@ -2059,6 +2296,12 @@
               <w:rPr>
                 <w:color w:val="FF0000"/>
               </w:rPr>
+              <w:t xml:space="preserve"> (ref. comment for p.99)</w:t>
+            </w:r>
+            <w:r>
+              <w:rPr>
+                <w:color w:val="FF0000"/>
+              </w:rPr>
               <w:t xml:space="preserve">. </w:t>
             </w:r>
           </w:p>
@@ -3612,7 +3855,31 @@
               <w:rPr>
                 <w:color w:val="FF0000"/>
               </w:rPr>
-              <w:t>All affected plots revised.</w:t>
+              <w:t>Al</w:t>
+            </w:r>
+            <w:r>
+              <w:rPr>
+                <w:color w:val="FF0000"/>
+              </w:rPr>
+              <w:t xml:space="preserve">l affected plots revised: </w:t>
+            </w:r>
+            <w:r>
+              <w:rPr>
+                <w:color w:val="FF0000"/>
+              </w:rPr>
+              <w:t xml:space="preserve">Figs </w:t>
+            </w:r>
+            <w:r>
+              <w:rPr>
+                <w:color w:val="FF0000"/>
+              </w:rPr>
+              <w:t>8.3, 8.8, 8.18, 8.25, 8.25, 8.26, 8.27, 8.35</w:t>
+            </w:r>
+            <w:r>
+              <w:rPr>
+                <w:color w:val="FF0000"/>
+              </w:rPr>
+              <w:t>, 8.36, 8.37, 8.44, 8.45, 8.53.</w:t>
             </w:r>
           </w:p>
         </w:tc>
@@ -3780,6 +4047,18 @@
               <w:t>Fig 9.34</w:t>
             </w:r>
           </w:p>
+          <w:p/>
+          <w:p/>
+          <w:p/>
+          <w:p/>
+          <w:p>
+            <w:r>
+              <w:rPr>
+                <w:color w:val="FF0000"/>
+              </w:rPr>
+              <w:t>Figs 8.14, 8.24a, 8.33, 8.42a, 8.50a, 8.57.</w:t>
+            </w:r>
+          </w:p>
         </w:tc>
         <w:tc>
           <w:tcPr>
@@ -4041,7 +4320,19 @@
               <w:rPr>
                 <w:color w:val="FF0000"/>
               </w:rPr>
-              <w:t>as recommended.</w:t>
+              <w:t>as recommended: Figs 8.38</w:t>
+            </w:r>
+            <w:r>
+              <w:rPr>
+                <w:color w:val="FF0000"/>
+              </w:rPr>
+              <w:t>-</w:t>
+            </w:r>
+            <w:r>
+              <w:rPr>
+                <w:color w:val="FF0000"/>
+              </w:rPr>
+              <w:t>8.43.</w:t>
             </w:r>
           </w:p>
         </w:tc>
@@ -4135,14 +4426,14 @@
               <w:rPr>
                 <w:color w:val="FF0000"/>
               </w:rPr>
-              <w:t xml:space="preserve">I cannot postprocess the Earth oblateness effects within the lunar </w:t>
+              <w:t xml:space="preserve">I </w:t>
             </w:r>
             <w:r>
               <w:rPr>
                 <w:color w:val="FF0000"/>
               </w:rPr>
               <w:lastRenderedPageBreak/>
-              <w:t>frames, and they were not included in the calculation. As seen from Fig 9.34, they are negligible. T</w:t>
+              <w:t>cannot postprocess the Earth oblateness effects within the lunar frames, and they were not included in the calculation. As seen from Fig 9.34, they are negligible. T</w:t>
             </w:r>
             <w:r>
               <w:rPr>
@@ -4312,7 +4603,13 @@
               <w:rPr>
                 <w:color w:val="FF0000"/>
               </w:rPr>
-              <w:t>Revised all figures in this phase as recommended.</w:t>
+              <w:t>Revised all figur</w:t>
+            </w:r>
+            <w:r>
+              <w:rPr>
+                <w:color w:val="FF0000"/>
+              </w:rPr>
+              <w:t>es in this phase as recommended: Figs 8.46-8.51.</w:t>
             </w:r>
           </w:p>
         </w:tc>
@@ -4454,6 +4751,12 @@
               </w:rPr>
               <w:t>eglected due to increase in computational time due to large lookup tables.</w:t>
             </w:r>
+            <w:r>
+              <w:rPr>
+                <w:color w:val="FF0000"/>
+              </w:rPr>
+              <w:t xml:space="preserve"> See comment for p.153.</w:t>
+            </w:r>
           </w:p>
         </w:tc>
       </w:tr>
@@ -4521,6 +4824,23 @@
               <w:t>163</w:t>
             </w:r>
           </w:p>
+          <w:p/>
+          <w:p/>
+          <w:p/>
+          <w:p/>
+          <w:p>
+            <w:pPr>
+              <w:rPr>
+                <w:color w:val="FF0000"/>
+              </w:rPr>
+            </w:pPr>
+            <w:r>
+              <w:rPr>
+                <w:color w:val="FF0000"/>
+              </w:rPr>
+              <w:t>158, 163</w:t>
+            </w:r>
+          </w:p>
         </w:tc>
         <w:tc>
           <w:tcPr>
@@ -4650,6 +4970,7 @@
           </w:tcPr>
           <w:p>
             <w:r>
+              <w:lastRenderedPageBreak/>
               <w:t>164</w:t>
             </w:r>
           </w:p>
@@ -4694,7 +5015,6 @@
           </w:tcPr>
           <w:p>
             <w:r>
-              <w:lastRenderedPageBreak/>
               <w:t>165</w:t>
             </w:r>
           </w:p>
@@ -4709,6 +5029,8 @@
               <w:t>Fig 9.57</w:t>
             </w:r>
           </w:p>
+          <w:p/>
+          <w:p/>
         </w:tc>
         <w:tc>
           <w:tcPr>
@@ -4729,7 +5051,31 @@
               <w:rPr>
                 <w:color w:val="FF0000"/>
               </w:rPr>
-              <w:t>Revised all figures in this phase as recommended.</w:t>
+              <w:t>Revised all figur</w:t>
+            </w:r>
+            <w:r>
+              <w:rPr>
+                <w:color w:val="FF0000"/>
+              </w:rPr>
+              <w:t>es in this phase as recommended</w:t>
+            </w:r>
+            <w:r>
+              <w:rPr>
+                <w:color w:val="FF0000"/>
+              </w:rPr>
+              <w:t xml:space="preserve">: </w:t>
+            </w:r>
+            <w:r>
+              <w:rPr>
+                <w:color w:val="FF0000"/>
+              </w:rPr>
+              <w:t>Figs 8.54-8.57</w:t>
+            </w:r>
+            <w:r>
+              <w:rPr>
+                <w:color w:val="FF0000"/>
+              </w:rPr>
+              <w:t>.</w:t>
             </w:r>
           </w:p>
         </w:tc>
@@ -5064,14 +5410,8 @@
         <w:rPr>
           <w:color w:val="FF0000"/>
         </w:rPr>
-        <w:t xml:space="preserve">Unfortunately the duration of the project, and the computational difficulties that arose, prevented me from examining contingencies and safe modes resulting from launch slip or partial launch failure and their effects on the lunar capture window. While this would be a </w:t>
-      </w:r>
-      <w:r>
-        <w:rPr>
-          <w:color w:val="FF0000"/>
-        </w:rPr>
         <w:lastRenderedPageBreak/>
-        <w:t>very interesting topic, it would warrant an entire PhD by itself. The procedure I have developed should be utilised at IRS Stuttgart to develop these contingencies before launch.</w:t>
+        <w:t>Unfortunately the duration of the project, and the computational difficulties that arose, prevented me from examining contingencies and safe modes resulting from launch slip or partial launch failure and their effects on the lunar capture window. While this would be a very interesting topic, it would warrant an entire PhD by itself. The procedure I have developed should be utilised at IRS Stuttgart to develop these contingencies before launch.</w:t>
       </w:r>
     </w:p>
     <w:p>
@@ -5122,7 +5462,7 @@
         <w:rPr>
           <w:color w:val="FF0000"/>
         </w:rPr>
-        <w:t>” highlighting this.</w:t>
+        <w:t>” highlighting this on p.179.</w:t>
       </w:r>
     </w:p>
     <w:p>
@@ -5184,7 +5524,13 @@
         <w:rPr>
           <w:color w:val="FF0000"/>
         </w:rPr>
-        <w:t xml:space="preserve"> the maximum rotation speed as found in the results.</w:t>
+        <w:t xml:space="preserve"> the maximum rotatio</w:t>
+      </w:r>
+      <w:r>
+        <w:rPr>
+          <w:color w:val="FF0000"/>
+        </w:rPr>
+        <w:t>n speed as found in the results on p.12.</w:t>
       </w:r>
     </w:p>
     <w:p>
@@ -5249,7 +5595,19 @@
         <w:rPr>
           <w:color w:val="FF0000"/>
         </w:rPr>
-        <w:t>See responses to comments by CONFIDENTIAL.</w:t>
+        <w:t xml:space="preserve">See responses to </w:t>
+      </w:r>
+      <w:r>
+        <w:rPr>
+          <w:color w:val="FF0000"/>
+        </w:rPr>
+        <w:t>first comment</w:t>
+      </w:r>
+      <w:r>
+        <w:rPr>
+          <w:color w:val="FF0000"/>
+        </w:rPr>
+        <w:t xml:space="preserve"> by CONFIDENTIAL.</w:t>
       </w:r>
     </w:p>
     <w:p>
@@ -5587,7 +5945,7 @@
         <w:rPr>
           <w:color w:val="FF0000"/>
         </w:rPr>
-        <w:t>this.</w:t>
+        <w:t>this on p.94.</w:t>
       </w:r>
     </w:p>
     <w:p>
@@ -5615,6 +5973,7 @@
         <w:ind w:left="709"/>
       </w:pPr>
       <w:r>
+        <w:lastRenderedPageBreak/>
         <w:t>Despite the fact that the PhD candidate did not implement an end-to-end</w:t>
       </w:r>
       <w:r>
@@ -5627,11 +5986,7 @@
         <w:t xml:space="preserve"> </w:t>
       </w:r>
       <w:r>
-        <w:t xml:space="preserve">advantage of the existing </w:t>
-      </w:r>
-      <w:r>
-        <w:lastRenderedPageBreak/>
-        <w:t>"perturbations" , which was one of the key</w:t>
+        <w:t>advantage of the existing "perturbations" , which was one of the key</w:t>
       </w:r>
       <w:r>
         <w:t xml:space="preserve"> </w:t>
@@ -5688,7 +6043,7 @@
         <w:rPr>
           <w:color w:val="FF0000"/>
         </w:rPr>
-        <w:t>explained at length in Section 8.2.4 (pages 112-115)</w:t>
+        <w:t>explained in Section 8.2.4 (pages 112-115)</w:t>
       </w:r>
       <w:r>
         <w:rPr>
@@ -5989,7 +6344,10 @@
     </w:p>
     <w:p>
       <w:r>
-        <w:t>Unwrapped keplerian plots for propagate phase.</w:t>
+        <w:t>Unwrapped kepl</w:t>
+      </w:r>
+      <w:r>
+        <w:t>erian plots for propagate phase on Fig 8.32.</w:t>
       </w:r>
     </w:p>
     <w:p>
@@ -6012,22 +6370,23 @@
       </w:r>
     </w:p>
     <w:p>
+      <w:r>
+        <w:t xml:space="preserve">Adjustment to au-standard.bbx </w:t>
+      </w:r>
+      <w:r>
+        <w:t xml:space="preserve">\printurldate </w:t>
+      </w:r>
+      <w:r>
+        <w:t>due to updated version of biblatex.</w:t>
+      </w:r>
+    </w:p>
+    <w:p>
+      <w:r>
+        <w:lastRenderedPageBreak/>
+        <w:t>Citation for ISRO image on p.5.</w:t>
+      </w:r>
       <w:bookmarkStart w:id="0" w:name="_GoBack"/>
       <w:bookmarkEnd w:id="0"/>
-      <w:r>
-        <w:t xml:space="preserve">Adjustment to au-standard.bbx </w:t>
-      </w:r>
-      <w:r>
-        <w:t xml:space="preserve">\printurldate </w:t>
-      </w:r>
-      <w:r>
-        <w:t>due to updated version of biblatex.</w:t>
-      </w:r>
-    </w:p>
-    <w:p>
-      <w:r>
-        <w:t>Citation for ISRO image.</w:t>
-      </w:r>
     </w:p>
     <w:sectPr>
       <w:pgSz w:w="11906" w:h="16838"/>
@@ -7217,7 +7576,7 @@
 </file>
 
 <file path=customXml/itemProps1.xml><?xml version="1.0" encoding="utf-8"?>
-<ds:datastoreItem xmlns:ds="http://schemas.openxmlformats.org/officeDocument/2006/customXml" ds:itemID="{87BA9BC0-2E7D-405E-BC96-FE12593011A1}">
+<ds:datastoreItem xmlns:ds="http://schemas.openxmlformats.org/officeDocument/2006/customXml" ds:itemID="{562EC15F-3A1F-40B3-B0F9-FF84872A31EC}">
   <ds:schemaRefs>
     <ds:schemaRef ds:uri="http://schemas.openxmlformats.org/officeDocument/2006/bibliography"/>
   </ds:schemaRefs>

</xml_diff>